<commit_message>
Created test-suite for task 8.2
</commit_message>
<xml_diff>
--- a/lab08/Report/Звіт.docx
+++ b/lab08/Report/Звіт.docx
@@ -31,23 +31,13 @@
           <w:szCs w:val="28"/>
         </w:rPr>
       </w:pPr>
-      <w:proofErr w:type="spellStart"/>
-      <w:r>
-        <w:rPr>
-          <w:rFonts w:ascii="Times New Roman" w:hAnsi="Times New Roman" w:cs="Times New Roman"/>
-          <w:sz w:val="28"/>
-          <w:szCs w:val="28"/>
-        </w:rPr>
-        <w:t>Центральноукраїнський</w:t>
-      </w:r>
-      <w:proofErr w:type="spellEnd"/>
-      <w:r>
-        <w:rPr>
-          <w:rFonts w:ascii="Times New Roman" w:hAnsi="Times New Roman" w:cs="Times New Roman"/>
-          <w:sz w:val="28"/>
-          <w:szCs w:val="28"/>
-        </w:rPr>
-        <w:t xml:space="preserve"> національний технічний університет</w:t>
+      <w:r>
+        <w:rPr>
+          <w:rFonts w:ascii="Times New Roman" w:hAnsi="Times New Roman" w:cs="Times New Roman"/>
+          <w:sz w:val="28"/>
+          <w:szCs w:val="28"/>
+        </w:rPr>
+        <w:t>Центральноукраїнський національний технічний університет</w:t>
       </w:r>
     </w:p>
     <w:p>
@@ -107,15 +97,25 @@
           <w:rFonts w:ascii="Times New Roman" w:hAnsi="Times New Roman" w:cs="Times New Roman"/>
           <w:sz w:val="28"/>
           <w:szCs w:val="28"/>
-        </w:rPr>
-      </w:pPr>
-      <w:r>
-        <w:rPr>
-          <w:rFonts w:ascii="Times New Roman" w:hAnsi="Times New Roman" w:cs="Times New Roman"/>
-          <w:sz w:val="28"/>
-          <w:szCs w:val="28"/>
-        </w:rPr>
-        <w:t>ПРО ВИКОНАННЯ ЛАБОРАТОРНОЇ РОБОТИ № 7</w:t>
+          <w:lang w:val="ru-RU"/>
+        </w:rPr>
+      </w:pPr>
+      <w:r>
+        <w:rPr>
+          <w:rFonts w:ascii="Times New Roman" w:hAnsi="Times New Roman" w:cs="Times New Roman"/>
+          <w:sz w:val="28"/>
+          <w:szCs w:val="28"/>
+        </w:rPr>
+        <w:t xml:space="preserve">ПРО ВИКОНАННЯ ЛАБОРАТОРНОЇ РОБОТИ № </w:t>
+      </w:r>
+      <w:r>
+        <w:rPr>
+          <w:rFonts w:ascii="Times New Roman" w:hAnsi="Times New Roman" w:cs="Times New Roman"/>
+          <w:sz w:val="28"/>
+          <w:szCs w:val="28"/>
+          <w:lang w:val="ru-RU"/>
+        </w:rPr>
+        <w:t>8</w:t>
       </w:r>
     </w:p>
     <w:p>
@@ -231,25 +231,7 @@
           <w:sz w:val="28"/>
           <w:szCs w:val="28"/>
         </w:rPr>
-        <w:t>доцент кафедри </w:t>
-      </w:r>
-      <w:proofErr w:type="spellStart"/>
-      <w:r>
-        <w:rPr>
-          <w:rFonts w:ascii="Times New Roman" w:hAnsi="Times New Roman" w:cs="Times New Roman"/>
-          <w:sz w:val="28"/>
-          <w:szCs w:val="28"/>
-        </w:rPr>
-        <w:t>кібербезпеки</w:t>
-      </w:r>
-      <w:proofErr w:type="spellEnd"/>
-      <w:r>
-        <w:rPr>
-          <w:rFonts w:ascii="Times New Roman" w:hAnsi="Times New Roman" w:cs="Times New Roman"/>
-          <w:sz w:val="28"/>
-          <w:szCs w:val="28"/>
-        </w:rPr>
-        <w:t xml:space="preserve"> та програмного забезпечення</w:t>
+        <w:t>доцент кафедри кібербезпеки та програмного забезпечення</w:t>
       </w:r>
     </w:p>
     <w:p>
@@ -349,23 +331,13 @@
           <w:szCs w:val="28"/>
         </w:rPr>
       </w:pPr>
-      <w:proofErr w:type="spellStart"/>
-      <w:r>
-        <w:rPr>
-          <w:rFonts w:ascii="Times New Roman" w:hAnsi="Times New Roman" w:cs="Times New Roman"/>
-          <w:sz w:val="28"/>
-          <w:szCs w:val="28"/>
-        </w:rPr>
-        <w:t>Дерев’нко</w:t>
-      </w:r>
-      <w:proofErr w:type="spellEnd"/>
-      <w:r>
-        <w:rPr>
-          <w:rFonts w:ascii="Times New Roman" w:hAnsi="Times New Roman" w:cs="Times New Roman"/>
-          <w:sz w:val="28"/>
-          <w:szCs w:val="28"/>
-        </w:rPr>
-        <w:t xml:space="preserve"> О.С.</w:t>
+      <w:r>
+        <w:rPr>
+          <w:rFonts w:ascii="Times New Roman" w:hAnsi="Times New Roman" w:cs="Times New Roman"/>
+          <w:sz w:val="28"/>
+          <w:szCs w:val="28"/>
+        </w:rPr>
+        <w:t>Дерев’нко О.С.</w:t>
       </w:r>
     </w:p>
     <w:p>
@@ -403,25 +375,7 @@
           <w:sz w:val="28"/>
           <w:szCs w:val="28"/>
         </w:rPr>
-        <w:t>ст. викладач кафедри </w:t>
-      </w:r>
-      <w:proofErr w:type="spellStart"/>
-      <w:r>
-        <w:rPr>
-          <w:rFonts w:ascii="Times New Roman" w:hAnsi="Times New Roman" w:cs="Times New Roman"/>
-          <w:sz w:val="28"/>
-          <w:szCs w:val="28"/>
-        </w:rPr>
-        <w:t>кібербезпеки</w:t>
-      </w:r>
-      <w:proofErr w:type="spellEnd"/>
-      <w:r>
-        <w:rPr>
-          <w:rFonts w:ascii="Times New Roman" w:hAnsi="Times New Roman" w:cs="Times New Roman"/>
-          <w:sz w:val="28"/>
-          <w:szCs w:val="28"/>
-        </w:rPr>
-        <w:t xml:space="preserve"> </w:t>
+        <w:t xml:space="preserve">ст. викладач кафедри кібербезпеки </w:t>
       </w:r>
       <w:r>
         <w:rPr>
@@ -525,7 +479,6 @@
         </w:rPr>
         <w:t xml:space="preserve">Мета: </w:t>
       </w:r>
-      <w:proofErr w:type="spellStart"/>
       <w:r>
         <w:rPr>
           <w:rFonts w:ascii="Times New Roman" w:hAnsi="Times New Roman" w:cs="Times New Roman"/>
@@ -550,86 +503,13 @@
         </w:rPr>
         <w:t>и</w:t>
       </w:r>
-      <w:proofErr w:type="spellEnd"/>
-      <w:r>
-        <w:rPr>
-          <w:rFonts w:ascii="Times New Roman" w:hAnsi="Times New Roman" w:cs="Times New Roman"/>
-          <w:sz w:val="28"/>
-          <w:szCs w:val="28"/>
-        </w:rPr>
-        <w:t xml:space="preserve"> ґрунтовних вмінь і практичних навичок застосування теоретичних положень методології модульного програмування, реалізації метода функціональної декомпозиції задач, метода модульного (блочного) тестування, представлення мовою програмування С++ даних скалярних типів, арифметичних і логічних операцій, потокового введення й виведення інформації, розроблення програмних модулів та засобів у </w:t>
-      </w:r>
-      <w:proofErr w:type="spellStart"/>
-      <w:r>
-        <w:rPr>
-          <w:rFonts w:ascii="Times New Roman" w:hAnsi="Times New Roman" w:cs="Times New Roman"/>
-          <w:sz w:val="28"/>
-          <w:szCs w:val="28"/>
-        </w:rPr>
-        <w:t>кросплатформовому</w:t>
-      </w:r>
-      <w:proofErr w:type="spellEnd"/>
-      <w:r>
-        <w:rPr>
-          <w:rFonts w:ascii="Times New Roman" w:hAnsi="Times New Roman" w:cs="Times New Roman"/>
-          <w:sz w:val="28"/>
-          <w:szCs w:val="28"/>
-        </w:rPr>
-        <w:t xml:space="preserve"> середовищі </w:t>
-      </w:r>
-      <w:proofErr w:type="spellStart"/>
-      <w:r>
-        <w:rPr>
-          <w:rFonts w:ascii="Times New Roman" w:hAnsi="Times New Roman" w:cs="Times New Roman"/>
-          <w:sz w:val="28"/>
-          <w:szCs w:val="28"/>
-        </w:rPr>
-        <w:t>Code</w:t>
-      </w:r>
-      <w:proofErr w:type="spellEnd"/>
-      <w:r>
-        <w:rPr>
-          <w:rFonts w:ascii="Times New Roman" w:hAnsi="Times New Roman" w:cs="Times New Roman"/>
-          <w:sz w:val="28"/>
-          <w:szCs w:val="28"/>
-        </w:rPr>
-        <w:t>::</w:t>
-      </w:r>
-      <w:proofErr w:type="spellStart"/>
-      <w:r>
-        <w:rPr>
-          <w:rFonts w:ascii="Times New Roman" w:hAnsi="Times New Roman" w:cs="Times New Roman"/>
-          <w:sz w:val="28"/>
-          <w:szCs w:val="28"/>
-        </w:rPr>
-        <w:t>Blocks</w:t>
-      </w:r>
-      <w:proofErr w:type="spellEnd"/>
-      <w:r>
-        <w:rPr>
-          <w:rFonts w:ascii="Times New Roman" w:hAnsi="Times New Roman" w:cs="Times New Roman"/>
-          <w:sz w:val="28"/>
-          <w:szCs w:val="28"/>
-        </w:rPr>
-        <w:t xml:space="preserve"> (GNU GCC </w:t>
-      </w:r>
-      <w:proofErr w:type="spellStart"/>
-      <w:r>
-        <w:rPr>
-          <w:rFonts w:ascii="Times New Roman" w:hAnsi="Times New Roman" w:cs="Times New Roman"/>
-          <w:sz w:val="28"/>
-          <w:szCs w:val="28"/>
-        </w:rPr>
-        <w:t>Compiler</w:t>
-      </w:r>
-      <w:proofErr w:type="spellEnd"/>
-      <w:r>
-        <w:rPr>
-          <w:rFonts w:ascii="Times New Roman" w:hAnsi="Times New Roman" w:cs="Times New Roman"/>
-          <w:sz w:val="28"/>
-          <w:szCs w:val="28"/>
-        </w:rPr>
-        <w:t>).</w:t>
+      <w:r>
+        <w:rPr>
+          <w:rFonts w:ascii="Times New Roman" w:hAnsi="Times New Roman" w:cs="Times New Roman"/>
+          <w:sz w:val="28"/>
+          <w:szCs w:val="28"/>
+        </w:rPr>
+        <w:t xml:space="preserve"> ґрунтовних вмінь і практичних навичок застосування теоретичних положень методології модульного програмування, реалізації метода функціональної декомпозиції задач, метода модульного (блочного) тестування, представлення мовою програмування С++ даних скалярних типів, арифметичних і логічних операцій, потокового введення й виведення інформації, розроблення програмних модулів та засобів у кросплатформовому середовищі Code::Blocks (GNU GCC Compiler).</w:t>
       </w:r>
     </w:p>
     <w:p>
@@ -915,16 +795,32 @@
           <w:sz w:val="28"/>
           <w:szCs w:val="28"/>
         </w:rPr>
-        <w:t xml:space="preserve"> ціле число</w:t>
-      </w:r>
-      <w:r>
-        <w:rPr>
-          <w:rFonts w:ascii="Times New Roman" w:hAnsi="Times New Roman" w:cs="Times New Roman"/>
-          <w:sz w:val="28"/>
-          <w:szCs w:val="28"/>
-        </w:rPr>
         <w:t xml:space="preserve"> </w:t>
       </w:r>
+      <w:r>
+        <w:rPr>
+          <w:rFonts w:ascii="Times New Roman" w:hAnsi="Times New Roman" w:cs="Times New Roman"/>
+          <w:sz w:val="28"/>
+          <w:szCs w:val="28"/>
+        </w:rPr>
+        <w:t>раціональне</w:t>
+      </w:r>
+      <w:r>
+        <w:rPr>
+          <w:rFonts w:ascii="Times New Roman" w:hAnsi="Times New Roman" w:cs="Times New Roman"/>
+          <w:sz w:val="28"/>
+          <w:szCs w:val="28"/>
+        </w:rPr>
+        <w:t xml:space="preserve"> число</w:t>
+      </w:r>
+      <w:r>
+        <w:rPr>
+          <w:rFonts w:ascii="Times New Roman" w:hAnsi="Times New Roman" w:cs="Times New Roman"/>
+          <w:sz w:val="28"/>
+          <w:szCs w:val="28"/>
+        </w:rPr>
+        <w:t xml:space="preserve"> </w:t>
+      </w:r>
     </w:p>
     <w:p>
       <w:pPr>
@@ -967,7 +863,27 @@
           <w:szCs w:val="28"/>
           <w:lang w:val="en-GB"/>
         </w:rPr>
-        <w:t>S = z * sin((x ^2) * y) + (</w:t>
+        <w:t xml:space="preserve">S = z * </w:t>
+      </w:r>
+      <w:proofErr w:type="gramStart"/>
+      <w:r>
+        <w:rPr>
+          <w:rFonts w:ascii="Times New Roman" w:hAnsi="Times New Roman" w:cs="Times New Roman"/>
+          <w:sz w:val="28"/>
+          <w:szCs w:val="28"/>
+          <w:lang w:val="en-GB"/>
+        </w:rPr>
+        <w:t>sin(</w:t>
+      </w:r>
+      <w:proofErr w:type="gramEnd"/>
+      <w:r>
+        <w:rPr>
+          <w:rFonts w:ascii="Times New Roman" w:hAnsi="Times New Roman" w:cs="Times New Roman"/>
+          <w:sz w:val="28"/>
+          <w:szCs w:val="28"/>
+          <w:lang w:val="en-GB"/>
+        </w:rPr>
+        <w:t>(x ^2) * y) + (</w:t>
       </w:r>
       <w:r>
         <w:rPr>
@@ -1036,14 +952,25 @@
           <w:szCs w:val="28"/>
         </w:rPr>
       </w:pPr>
-      <w:r>
-        <w:rPr>
-          <w:rFonts w:ascii="Times New Roman" w:hAnsi="Times New Roman" w:cs="Times New Roman"/>
-          <w:sz w:val="28"/>
-          <w:szCs w:val="28"/>
-          <w:lang w:val="en-GB"/>
-        </w:rPr>
-        <w:t>S := 0</w:t>
+      <w:proofErr w:type="gramStart"/>
+      <w:r>
+        <w:rPr>
+          <w:rFonts w:ascii="Times New Roman" w:hAnsi="Times New Roman" w:cs="Times New Roman"/>
+          <w:sz w:val="28"/>
+          <w:szCs w:val="28"/>
+          <w:lang w:val="en-GB"/>
+        </w:rPr>
+        <w:t>S :</w:t>
+      </w:r>
+      <w:proofErr w:type="gramEnd"/>
+      <w:r>
+        <w:rPr>
+          <w:rFonts w:ascii="Times New Roman" w:hAnsi="Times New Roman" w:cs="Times New Roman"/>
+          <w:sz w:val="28"/>
+          <w:szCs w:val="28"/>
+          <w:lang w:val="en-GB"/>
+        </w:rPr>
+        <w:t>= 0</w:t>
       </w:r>
     </w:p>
     <w:p>
@@ -1059,14 +986,25 @@
           <w:szCs w:val="28"/>
         </w:rPr>
       </w:pPr>
-      <w:r>
-        <w:rPr>
-          <w:rFonts w:ascii="Times New Roman" w:hAnsi="Times New Roman" w:cs="Times New Roman"/>
-          <w:sz w:val="28"/>
-          <w:szCs w:val="28"/>
-          <w:lang w:val="en-GB"/>
-        </w:rPr>
-        <w:t>x := 0</w:t>
+      <w:proofErr w:type="gramStart"/>
+      <w:r>
+        <w:rPr>
+          <w:rFonts w:ascii="Times New Roman" w:hAnsi="Times New Roman" w:cs="Times New Roman"/>
+          <w:sz w:val="28"/>
+          <w:szCs w:val="28"/>
+          <w:lang w:val="en-GB"/>
+        </w:rPr>
+        <w:t>x :</w:t>
+      </w:r>
+      <w:proofErr w:type="gramEnd"/>
+      <w:r>
+        <w:rPr>
+          <w:rFonts w:ascii="Times New Roman" w:hAnsi="Times New Roman" w:cs="Times New Roman"/>
+          <w:sz w:val="28"/>
+          <w:szCs w:val="28"/>
+          <w:lang w:val="en-GB"/>
+        </w:rPr>
+        <w:t>= 0</w:t>
       </w:r>
     </w:p>
     <w:p>
@@ -1082,14 +1020,25 @@
           <w:szCs w:val="28"/>
         </w:rPr>
       </w:pPr>
-      <w:r>
-        <w:rPr>
-          <w:rFonts w:ascii="Times New Roman" w:hAnsi="Times New Roman" w:cs="Times New Roman"/>
-          <w:sz w:val="28"/>
-          <w:szCs w:val="28"/>
-          <w:lang w:val="en-GB"/>
-        </w:rPr>
-        <w:t>y := 0</w:t>
+      <w:proofErr w:type="gramStart"/>
+      <w:r>
+        <w:rPr>
+          <w:rFonts w:ascii="Times New Roman" w:hAnsi="Times New Roman" w:cs="Times New Roman"/>
+          <w:sz w:val="28"/>
+          <w:szCs w:val="28"/>
+          <w:lang w:val="en-GB"/>
+        </w:rPr>
+        <w:t>y :</w:t>
+      </w:r>
+      <w:proofErr w:type="gramEnd"/>
+      <w:r>
+        <w:rPr>
+          <w:rFonts w:ascii="Times New Roman" w:hAnsi="Times New Roman" w:cs="Times New Roman"/>
+          <w:sz w:val="28"/>
+          <w:szCs w:val="28"/>
+          <w:lang w:val="en-GB"/>
+        </w:rPr>
+        <w:t>= 0</w:t>
       </w:r>
     </w:p>
     <w:p>
@@ -1105,14 +1054,25 @@
           <w:szCs w:val="28"/>
         </w:rPr>
       </w:pPr>
-      <w:r>
-        <w:rPr>
-          <w:rFonts w:ascii="Times New Roman" w:hAnsi="Times New Roman" w:cs="Times New Roman"/>
-          <w:sz w:val="28"/>
-          <w:szCs w:val="28"/>
-          <w:lang w:val="en-GB"/>
-        </w:rPr>
-        <w:t>z := 0</w:t>
+      <w:proofErr w:type="gramStart"/>
+      <w:r>
+        <w:rPr>
+          <w:rFonts w:ascii="Times New Roman" w:hAnsi="Times New Roman" w:cs="Times New Roman"/>
+          <w:sz w:val="28"/>
+          <w:szCs w:val="28"/>
+          <w:lang w:val="en-GB"/>
+        </w:rPr>
+        <w:t>z :</w:t>
+      </w:r>
+      <w:proofErr w:type="gramEnd"/>
+      <w:r>
+        <w:rPr>
+          <w:rFonts w:ascii="Times New Roman" w:hAnsi="Times New Roman" w:cs="Times New Roman"/>
+          <w:sz w:val="28"/>
+          <w:szCs w:val="28"/>
+          <w:lang w:val="en-GB"/>
+        </w:rPr>
+        <w:t>= 0</w:t>
       </w:r>
     </w:p>
     <w:p>
@@ -1422,7 +1382,7 @@
           <w:rFonts w:ascii="Times New Roman" w:hAnsi="Times New Roman" w:cs="Times New Roman"/>
           <w:sz w:val="28"/>
           <w:szCs w:val="28"/>
-          <w:lang w:val="en-GB"/>
+          <w:lang w:val="ru-RU"/>
         </w:rPr>
         <w:t xml:space="preserve"> </w:t>
       </w:r>
@@ -1437,12 +1397,754 @@
     </w:p>
     <w:p>
       <w:pPr>
-        <w:rPr>
-          <w:rFonts w:ascii="Times New Roman" w:hAnsi="Times New Roman" w:cs="Times New Roman"/>
-          <w:sz w:val="28"/>
-          <w:szCs w:val="28"/>
-        </w:rPr>
-      </w:pPr>
+        <w:jc w:val="both"/>
+        <w:rPr>
+          <w:rFonts w:ascii="Times New Roman" w:hAnsi="Times New Roman" w:cs="Times New Roman"/>
+          <w:sz w:val="28"/>
+          <w:szCs w:val="28"/>
+        </w:rPr>
+      </w:pPr>
+      <w:r>
+        <w:rPr>
+          <w:rFonts w:ascii="Times New Roman" w:hAnsi="Times New Roman" w:cs="Times New Roman"/>
+          <w:sz w:val="28"/>
+          <w:szCs w:val="28"/>
+        </w:rPr>
+        <w:t>Задача 8.2:</w:t>
+      </w:r>
+    </w:p>
+    <w:p>
+      <w:pPr>
+        <w:jc w:val="both"/>
+        <w:rPr>
+          <w:rFonts w:ascii="Times New Roman" w:hAnsi="Times New Roman" w:cs="Times New Roman"/>
+          <w:sz w:val="28"/>
+          <w:szCs w:val="28"/>
+        </w:rPr>
+      </w:pPr>
+      <w:r>
+        <w:rPr>
+          <w:rFonts w:ascii="Times New Roman" w:hAnsi="Times New Roman" w:cs="Times New Roman"/>
+          <w:sz w:val="28"/>
+          <w:szCs w:val="28"/>
+        </w:rPr>
+        <w:t>Вимоги програмного забезпечення:</w:t>
+      </w:r>
+    </w:p>
+    <w:p>
+      <w:pPr>
+        <w:pStyle w:val="ListParagraph"/>
+        <w:numPr>
+          <w:ilvl w:val="0"/>
+          <w:numId w:val="12"/>
+        </w:numPr>
+        <w:jc w:val="both"/>
+        <w:rPr>
+          <w:rFonts w:ascii="Times New Roman" w:hAnsi="Times New Roman" w:cs="Times New Roman"/>
+          <w:sz w:val="28"/>
+          <w:szCs w:val="28"/>
+        </w:rPr>
+      </w:pPr>
+      <w:r>
+        <w:rPr>
+          <w:rFonts w:ascii="Times New Roman" w:hAnsi="Times New Roman" w:cs="Times New Roman"/>
+          <w:sz w:val="28"/>
+          <w:szCs w:val="28"/>
+        </w:rPr>
+        <w:t>Вивести прізвище та ім’я розробника програми зі знаком охорони авторського права «©»</w:t>
+      </w:r>
+      <w:r>
+        <w:rPr>
+          <w:rFonts w:ascii="Times New Roman" w:hAnsi="Times New Roman" w:cs="Times New Roman"/>
+          <w:sz w:val="28"/>
+          <w:szCs w:val="28"/>
+        </w:rPr>
+        <w:t xml:space="preserve"> </w:t>
+      </w:r>
+    </w:p>
+    <w:p>
+      <w:pPr>
+        <w:pStyle w:val="ListParagraph"/>
+        <w:numPr>
+          <w:ilvl w:val="0"/>
+          <w:numId w:val="12"/>
+        </w:numPr>
+        <w:jc w:val="both"/>
+        <w:rPr>
+          <w:rFonts w:ascii="Times New Roman" w:hAnsi="Times New Roman" w:cs="Times New Roman"/>
+          <w:sz w:val="28"/>
+          <w:szCs w:val="28"/>
+        </w:rPr>
+      </w:pPr>
+      <w:r>
+        <w:rPr>
+          <w:rFonts w:ascii="Times New Roman" w:hAnsi="Times New Roman" w:cs="Times New Roman"/>
+          <w:sz w:val="28"/>
+          <w:szCs w:val="28"/>
+        </w:rPr>
+        <w:lastRenderedPageBreak/>
+        <w:t xml:space="preserve">Вивести результат логічного виразу </w:t>
+      </w:r>
+      <w:r>
+        <w:rPr>
+          <w:rFonts w:ascii="Times New Roman" w:hAnsi="Times New Roman" w:cs="Times New Roman"/>
+          <w:sz w:val="28"/>
+          <w:szCs w:val="28"/>
+          <w:lang w:val="ru-RU"/>
+        </w:rPr>
+        <w:t>“</w:t>
+      </w:r>
+      <w:r>
+        <w:rPr>
+          <w:rFonts w:ascii="Times New Roman" w:hAnsi="Times New Roman" w:cs="Times New Roman"/>
+          <w:sz w:val="28"/>
+          <w:szCs w:val="28"/>
+          <w:lang w:val="en-GB"/>
+        </w:rPr>
+        <w:t>a</w:t>
+      </w:r>
+      <w:r>
+        <w:rPr>
+          <w:rFonts w:ascii="Times New Roman" w:hAnsi="Times New Roman" w:cs="Times New Roman"/>
+          <w:sz w:val="28"/>
+          <w:szCs w:val="28"/>
+          <w:lang w:val="ru-RU"/>
+        </w:rPr>
+        <w:t xml:space="preserve"> + 1 = </w:t>
+      </w:r>
+      <w:r>
+        <w:rPr>
+          <w:rFonts w:ascii="Times New Roman" w:hAnsi="Times New Roman" w:cs="Times New Roman"/>
+          <w:sz w:val="28"/>
+          <w:szCs w:val="28"/>
+          <w:lang w:val="en-GB"/>
+        </w:rPr>
+        <w:t>b</w:t>
+      </w:r>
+      <w:r>
+        <w:rPr>
+          <w:rFonts w:ascii="Times New Roman" w:hAnsi="Times New Roman" w:cs="Times New Roman"/>
+          <w:sz w:val="28"/>
+          <w:szCs w:val="28"/>
+          <w:lang w:val="ru-RU"/>
+        </w:rPr>
+        <w:t xml:space="preserve"> + 2”</w:t>
+      </w:r>
+      <w:r>
+        <w:rPr>
+          <w:rFonts w:ascii="Times New Roman" w:hAnsi="Times New Roman" w:cs="Times New Roman"/>
+          <w:sz w:val="28"/>
+          <w:szCs w:val="28"/>
+        </w:rPr>
+        <w:t xml:space="preserve"> текстовому вигляді</w:t>
+      </w:r>
+    </w:p>
+    <w:p>
+      <w:pPr>
+        <w:pStyle w:val="ListParagraph"/>
+        <w:numPr>
+          <w:ilvl w:val="0"/>
+          <w:numId w:val="12"/>
+        </w:numPr>
+        <w:jc w:val="both"/>
+        <w:rPr>
+          <w:rFonts w:ascii="Times New Roman" w:hAnsi="Times New Roman" w:cs="Times New Roman"/>
+          <w:sz w:val="28"/>
+          <w:szCs w:val="28"/>
+        </w:rPr>
+      </w:pPr>
+      <w:r>
+        <w:rPr>
+          <w:rFonts w:ascii="Times New Roman" w:hAnsi="Times New Roman" w:cs="Times New Roman"/>
+          <w:sz w:val="28"/>
+          <w:szCs w:val="28"/>
+        </w:rPr>
+        <w:t xml:space="preserve">Вивести </w:t>
+      </w:r>
+      <w:r>
+        <w:rPr>
+          <w:rFonts w:ascii="Times New Roman" w:hAnsi="Times New Roman" w:cs="Times New Roman"/>
+          <w:sz w:val="28"/>
+          <w:szCs w:val="28"/>
+          <w:lang w:val="en-GB"/>
+        </w:rPr>
+        <w:t>x</w:t>
+      </w:r>
+      <w:r>
+        <w:rPr>
+          <w:rFonts w:ascii="Times New Roman" w:hAnsi="Times New Roman" w:cs="Times New Roman"/>
+          <w:sz w:val="28"/>
+          <w:szCs w:val="28"/>
+          <w:lang w:val="ru-RU"/>
+        </w:rPr>
+        <w:t xml:space="preserve">, </w:t>
+      </w:r>
+      <w:r>
+        <w:rPr>
+          <w:rFonts w:ascii="Times New Roman" w:hAnsi="Times New Roman" w:cs="Times New Roman"/>
+          <w:sz w:val="28"/>
+          <w:szCs w:val="28"/>
+          <w:lang w:val="en-GB"/>
+        </w:rPr>
+        <w:t>y</w:t>
+      </w:r>
+      <w:r>
+        <w:rPr>
+          <w:rFonts w:ascii="Times New Roman" w:hAnsi="Times New Roman" w:cs="Times New Roman"/>
+          <w:sz w:val="28"/>
+          <w:szCs w:val="28"/>
+          <w:lang w:val="ru-RU"/>
+        </w:rPr>
+        <w:t xml:space="preserve">, </w:t>
+      </w:r>
+      <w:r>
+        <w:rPr>
+          <w:rFonts w:ascii="Times New Roman" w:hAnsi="Times New Roman" w:cs="Times New Roman"/>
+          <w:sz w:val="28"/>
+          <w:szCs w:val="28"/>
+          <w:lang w:val="en-GB"/>
+        </w:rPr>
+        <w:t>z</w:t>
+      </w:r>
+      <w:r>
+        <w:rPr>
+          <w:rFonts w:ascii="Times New Roman" w:hAnsi="Times New Roman" w:cs="Times New Roman"/>
+          <w:sz w:val="28"/>
+          <w:szCs w:val="28"/>
+          <w:lang w:val="ru-RU"/>
+        </w:rPr>
+        <w:t xml:space="preserve"> </w:t>
+      </w:r>
+      <w:r>
+        <w:rPr>
+          <w:rFonts w:ascii="Times New Roman" w:hAnsi="Times New Roman" w:cs="Times New Roman"/>
+          <w:sz w:val="28"/>
+          <w:szCs w:val="28"/>
+        </w:rPr>
+        <w:t>у десятковій та шістнадцятковій системах числення</w:t>
+      </w:r>
+    </w:p>
+    <w:p>
+      <w:pPr>
+        <w:jc w:val="both"/>
+        <w:rPr>
+          <w:rFonts w:ascii="Times New Roman" w:hAnsi="Times New Roman" w:cs="Times New Roman"/>
+          <w:sz w:val="28"/>
+          <w:szCs w:val="28"/>
+        </w:rPr>
+      </w:pPr>
+      <w:r>
+        <w:rPr>
+          <w:rFonts w:ascii="Times New Roman" w:hAnsi="Times New Roman" w:cs="Times New Roman"/>
+          <w:sz w:val="28"/>
+          <w:szCs w:val="28"/>
+        </w:rPr>
+        <w:t>Вихідні дані:</w:t>
+      </w:r>
+    </w:p>
+    <w:p>
+      <w:pPr>
+        <w:pStyle w:val="ListParagraph"/>
+        <w:numPr>
+          <w:ilvl w:val="0"/>
+          <w:numId w:val="16"/>
+        </w:numPr>
+        <w:jc w:val="both"/>
+        <w:rPr>
+          <w:rFonts w:ascii="Times New Roman" w:hAnsi="Times New Roman" w:cs="Times New Roman"/>
+          <w:sz w:val="28"/>
+          <w:szCs w:val="28"/>
+          <w:lang w:val="ru-RU"/>
+        </w:rPr>
+      </w:pPr>
+      <w:r>
+        <w:rPr>
+          <w:rFonts w:ascii="Times New Roman" w:hAnsi="Times New Roman" w:cs="Times New Roman"/>
+          <w:sz w:val="28"/>
+          <w:szCs w:val="28"/>
+          <w:lang w:val="en-GB"/>
+        </w:rPr>
+        <w:t>isEqual</w:t>
+      </w:r>
+      <w:r>
+        <w:rPr>
+          <w:rFonts w:ascii="Times New Roman" w:hAnsi="Times New Roman" w:cs="Times New Roman"/>
+          <w:sz w:val="28"/>
+          <w:szCs w:val="28"/>
+          <w:lang w:val="ru-RU"/>
+        </w:rPr>
+        <w:t xml:space="preserve"> – </w:t>
+      </w:r>
+      <w:r>
+        <w:rPr>
+          <w:rFonts w:ascii="Times New Roman" w:hAnsi="Times New Roman" w:cs="Times New Roman"/>
+          <w:sz w:val="28"/>
+          <w:szCs w:val="28"/>
+        </w:rPr>
+        <w:t xml:space="preserve">результат логічного виразу </w:t>
+      </w:r>
+      <w:r>
+        <w:rPr>
+          <w:rFonts w:ascii="Times New Roman" w:hAnsi="Times New Roman" w:cs="Times New Roman"/>
+          <w:sz w:val="28"/>
+          <w:szCs w:val="28"/>
+          <w:lang w:val="en-GB"/>
+        </w:rPr>
+        <w:t>a</w:t>
+      </w:r>
+      <w:r>
+        <w:rPr>
+          <w:rFonts w:ascii="Times New Roman" w:hAnsi="Times New Roman" w:cs="Times New Roman"/>
+          <w:sz w:val="28"/>
+          <w:szCs w:val="28"/>
+          <w:lang w:val="ru-RU"/>
+        </w:rPr>
+        <w:t xml:space="preserve"> + 1 = </w:t>
+      </w:r>
+      <w:r>
+        <w:rPr>
+          <w:rFonts w:ascii="Times New Roman" w:hAnsi="Times New Roman" w:cs="Times New Roman"/>
+          <w:sz w:val="28"/>
+          <w:szCs w:val="28"/>
+          <w:lang w:val="en-GB"/>
+        </w:rPr>
+        <w:t>b</w:t>
+      </w:r>
+      <w:r>
+        <w:rPr>
+          <w:rFonts w:ascii="Times New Roman" w:hAnsi="Times New Roman" w:cs="Times New Roman"/>
+          <w:sz w:val="28"/>
+          <w:szCs w:val="28"/>
+          <w:lang w:val="ru-RU"/>
+        </w:rPr>
+        <w:t xml:space="preserve"> + 2</w:t>
+      </w:r>
+    </w:p>
+    <w:p>
+      <w:pPr>
+        <w:pStyle w:val="ListParagraph"/>
+        <w:numPr>
+          <w:ilvl w:val="0"/>
+          <w:numId w:val="16"/>
+        </w:numPr>
+        <w:jc w:val="both"/>
+        <w:rPr>
+          <w:rFonts w:ascii="Times New Roman" w:hAnsi="Times New Roman" w:cs="Times New Roman"/>
+          <w:sz w:val="28"/>
+          <w:szCs w:val="28"/>
+          <w:lang w:val="ru-RU"/>
+        </w:rPr>
+      </w:pPr>
+      <w:r>
+        <w:rPr>
+          <w:rFonts w:ascii="Times New Roman" w:hAnsi="Times New Roman" w:cs="Times New Roman"/>
+          <w:sz w:val="28"/>
+          <w:szCs w:val="28"/>
+          <w:lang w:val="en-GB"/>
+        </w:rPr>
+        <w:t>x</w:t>
+      </w:r>
+      <w:r>
+        <w:rPr>
+          <w:rFonts w:ascii="Times New Roman" w:hAnsi="Times New Roman" w:cs="Times New Roman"/>
+          <w:sz w:val="28"/>
+          <w:szCs w:val="28"/>
+          <w:lang w:val="ru-RU"/>
+        </w:rPr>
+        <w:t xml:space="preserve"> – </w:t>
+      </w:r>
+      <w:r>
+        <w:rPr>
+          <w:rFonts w:ascii="Times New Roman" w:hAnsi="Times New Roman" w:cs="Times New Roman"/>
+          <w:sz w:val="28"/>
+          <w:szCs w:val="28"/>
+        </w:rPr>
+        <w:t>у десятковій та шістнадцятковій системах числення</w:t>
+      </w:r>
+    </w:p>
+    <w:p>
+      <w:pPr>
+        <w:pStyle w:val="ListParagraph"/>
+        <w:numPr>
+          <w:ilvl w:val="0"/>
+          <w:numId w:val="16"/>
+        </w:numPr>
+        <w:jc w:val="both"/>
+        <w:rPr>
+          <w:rFonts w:ascii="Times New Roman" w:hAnsi="Times New Roman" w:cs="Times New Roman"/>
+          <w:sz w:val="28"/>
+          <w:szCs w:val="28"/>
+          <w:lang w:val="ru-RU"/>
+        </w:rPr>
+      </w:pPr>
+      <w:r>
+        <w:rPr>
+          <w:rFonts w:ascii="Times New Roman" w:hAnsi="Times New Roman" w:cs="Times New Roman"/>
+          <w:sz w:val="28"/>
+          <w:szCs w:val="28"/>
+          <w:lang w:val="en-GB"/>
+        </w:rPr>
+        <w:t>y</w:t>
+      </w:r>
+      <w:r>
+        <w:rPr>
+          <w:rFonts w:ascii="Times New Roman" w:hAnsi="Times New Roman" w:cs="Times New Roman"/>
+          <w:sz w:val="28"/>
+          <w:szCs w:val="28"/>
+          <w:lang w:val="ru-RU"/>
+        </w:rPr>
+        <w:t xml:space="preserve"> </w:t>
+      </w:r>
+      <w:r>
+        <w:rPr>
+          <w:rFonts w:ascii="Times New Roman" w:hAnsi="Times New Roman" w:cs="Times New Roman"/>
+          <w:sz w:val="28"/>
+          <w:szCs w:val="28"/>
+          <w:lang w:val="ru-RU"/>
+        </w:rPr>
+        <w:t>–</w:t>
+      </w:r>
+      <w:r>
+        <w:rPr>
+          <w:rFonts w:ascii="Times New Roman" w:hAnsi="Times New Roman" w:cs="Times New Roman"/>
+          <w:sz w:val="28"/>
+          <w:szCs w:val="28"/>
+          <w:lang w:val="ru-RU"/>
+        </w:rPr>
+        <w:t xml:space="preserve"> </w:t>
+      </w:r>
+      <w:r>
+        <w:rPr>
+          <w:rFonts w:ascii="Times New Roman" w:hAnsi="Times New Roman" w:cs="Times New Roman"/>
+          <w:sz w:val="28"/>
+          <w:szCs w:val="28"/>
+        </w:rPr>
+        <w:t>у десятковій та шістнадцятковій системах числення</w:t>
+      </w:r>
+    </w:p>
+    <w:p>
+      <w:pPr>
+        <w:pStyle w:val="ListParagraph"/>
+        <w:numPr>
+          <w:ilvl w:val="0"/>
+          <w:numId w:val="16"/>
+        </w:numPr>
+        <w:jc w:val="both"/>
+        <w:rPr>
+          <w:rFonts w:ascii="Times New Roman" w:hAnsi="Times New Roman" w:cs="Times New Roman"/>
+          <w:sz w:val="28"/>
+          <w:szCs w:val="28"/>
+          <w:lang w:val="ru-RU"/>
+        </w:rPr>
+      </w:pPr>
+      <w:r>
+        <w:rPr>
+          <w:rFonts w:ascii="Times New Roman" w:hAnsi="Times New Roman" w:cs="Times New Roman"/>
+          <w:sz w:val="28"/>
+          <w:szCs w:val="28"/>
+          <w:lang w:val="en-GB"/>
+        </w:rPr>
+        <w:t>z</w:t>
+      </w:r>
+      <w:r>
+        <w:rPr>
+          <w:rFonts w:ascii="Times New Roman" w:hAnsi="Times New Roman" w:cs="Times New Roman"/>
+          <w:sz w:val="28"/>
+          <w:szCs w:val="28"/>
+          <w:lang w:val="ru-RU"/>
+        </w:rPr>
+        <w:t xml:space="preserve"> </w:t>
+      </w:r>
+      <w:r>
+        <w:rPr>
+          <w:rFonts w:ascii="Times New Roman" w:hAnsi="Times New Roman" w:cs="Times New Roman"/>
+          <w:sz w:val="28"/>
+          <w:szCs w:val="28"/>
+          <w:lang w:val="ru-RU"/>
+        </w:rPr>
+        <w:t>–</w:t>
+      </w:r>
+      <w:r>
+        <w:rPr>
+          <w:rFonts w:ascii="Times New Roman" w:hAnsi="Times New Roman" w:cs="Times New Roman"/>
+          <w:sz w:val="28"/>
+          <w:szCs w:val="28"/>
+          <w:lang w:val="ru-RU"/>
+        </w:rPr>
+        <w:t xml:space="preserve"> </w:t>
+      </w:r>
+      <w:r>
+        <w:rPr>
+          <w:rFonts w:ascii="Times New Roman" w:hAnsi="Times New Roman" w:cs="Times New Roman"/>
+          <w:sz w:val="28"/>
+          <w:szCs w:val="28"/>
+        </w:rPr>
+        <w:t>у десятковій та шістнадцятковій системах числення</w:t>
+      </w:r>
+    </w:p>
+    <w:p>
+      <w:pPr>
+        <w:pStyle w:val="ListParagraph"/>
+        <w:numPr>
+          <w:ilvl w:val="0"/>
+          <w:numId w:val="16"/>
+        </w:numPr>
+        <w:jc w:val="both"/>
+        <w:rPr>
+          <w:rFonts w:ascii="Times New Roman" w:hAnsi="Times New Roman" w:cs="Times New Roman"/>
+          <w:sz w:val="28"/>
+          <w:szCs w:val="28"/>
+          <w:lang w:val="ru-RU"/>
+        </w:rPr>
+      </w:pPr>
+      <w:r>
+        <w:rPr>
+          <w:rFonts w:ascii="Times New Roman" w:hAnsi="Times New Roman" w:cs="Times New Roman"/>
+          <w:sz w:val="28"/>
+          <w:szCs w:val="28"/>
+          <w:lang w:val="en-GB"/>
+        </w:rPr>
+        <w:t>S</w:t>
+      </w:r>
+      <w:r>
+        <w:rPr>
+          <w:rFonts w:ascii="Times New Roman" w:hAnsi="Times New Roman" w:cs="Times New Roman"/>
+          <w:sz w:val="28"/>
+          <w:szCs w:val="28"/>
+          <w:lang w:val="ru-RU"/>
+        </w:rPr>
+        <w:t xml:space="preserve"> – </w:t>
+      </w:r>
+      <w:r>
+        <w:rPr>
+          <w:rFonts w:ascii="Times New Roman" w:hAnsi="Times New Roman" w:cs="Times New Roman"/>
+          <w:sz w:val="28"/>
+          <w:szCs w:val="28"/>
+        </w:rPr>
+        <w:t xml:space="preserve">результат обчислення функцією (модулем) </w:t>
+      </w:r>
+      <w:r>
+        <w:rPr>
+          <w:rFonts w:ascii="Times New Roman" w:hAnsi="Times New Roman" w:cs="Times New Roman"/>
+          <w:sz w:val="28"/>
+          <w:szCs w:val="28"/>
+          <w:lang w:val="en-GB"/>
+        </w:rPr>
+        <w:t>s</w:t>
+      </w:r>
+      <w:r>
+        <w:rPr>
+          <w:rFonts w:ascii="Times New Roman" w:hAnsi="Times New Roman" w:cs="Times New Roman"/>
+          <w:sz w:val="28"/>
+          <w:szCs w:val="28"/>
+          <w:lang w:val="ru-RU"/>
+        </w:rPr>
+        <w:t>_</w:t>
+      </w:r>
+      <w:proofErr w:type="gramStart"/>
+      <w:r>
+        <w:rPr>
+          <w:rFonts w:ascii="Times New Roman" w:hAnsi="Times New Roman" w:cs="Times New Roman"/>
+          <w:sz w:val="28"/>
+          <w:szCs w:val="28"/>
+          <w:lang w:val="en-GB"/>
+        </w:rPr>
+        <w:t>calculation</w:t>
+      </w:r>
+      <w:r>
+        <w:rPr>
+          <w:rFonts w:ascii="Times New Roman" w:hAnsi="Times New Roman" w:cs="Times New Roman"/>
+          <w:sz w:val="28"/>
+          <w:szCs w:val="28"/>
+          <w:lang w:val="ru-RU"/>
+        </w:rPr>
+        <w:t>(</w:t>
+      </w:r>
+      <w:proofErr w:type="gramEnd"/>
+      <w:r>
+        <w:rPr>
+          <w:rFonts w:ascii="Times New Roman" w:hAnsi="Times New Roman" w:cs="Times New Roman"/>
+          <w:sz w:val="28"/>
+          <w:szCs w:val="28"/>
+          <w:lang w:val="ru-RU"/>
+        </w:rPr>
+        <w:t xml:space="preserve">) </w:t>
+      </w:r>
+      <w:r>
+        <w:rPr>
+          <w:rFonts w:ascii="Times New Roman" w:hAnsi="Times New Roman" w:cs="Times New Roman"/>
+          <w:sz w:val="28"/>
+          <w:szCs w:val="28"/>
+        </w:rPr>
+        <w:t xml:space="preserve">заголовкового файлу </w:t>
+      </w:r>
+      <w:r>
+        <w:rPr>
+          <w:rFonts w:ascii="Times New Roman" w:hAnsi="Times New Roman" w:cs="Times New Roman"/>
+          <w:sz w:val="28"/>
+          <w:szCs w:val="28"/>
+          <w:lang w:val="en-GB"/>
+        </w:rPr>
+        <w:t>ModulesDerevianko</w:t>
+      </w:r>
+      <w:r>
+        <w:rPr>
+          <w:rFonts w:ascii="Times New Roman" w:hAnsi="Times New Roman" w:cs="Times New Roman"/>
+          <w:sz w:val="28"/>
+          <w:szCs w:val="28"/>
+          <w:lang w:val="ru-RU"/>
+        </w:rPr>
+        <w:t>.</w:t>
+      </w:r>
+      <w:r>
+        <w:rPr>
+          <w:rFonts w:ascii="Times New Roman" w:hAnsi="Times New Roman" w:cs="Times New Roman"/>
+          <w:sz w:val="28"/>
+          <w:szCs w:val="28"/>
+          <w:lang w:val="en-GB"/>
+        </w:rPr>
+        <w:t>h</w:t>
+      </w:r>
+    </w:p>
+    <w:p>
+      <w:pPr>
+        <w:jc w:val="both"/>
+        <w:rPr>
+          <w:rFonts w:ascii="Times New Roman" w:hAnsi="Times New Roman" w:cs="Times New Roman"/>
+          <w:sz w:val="28"/>
+          <w:szCs w:val="28"/>
+        </w:rPr>
+      </w:pPr>
+      <w:r>
+        <w:rPr>
+          <w:rFonts w:ascii="Times New Roman" w:hAnsi="Times New Roman" w:cs="Times New Roman"/>
+          <w:sz w:val="28"/>
+          <w:szCs w:val="28"/>
+        </w:rPr>
+        <w:t>Вхідні дані:</w:t>
+      </w:r>
+    </w:p>
+    <w:p>
+      <w:pPr>
+        <w:pStyle w:val="ListParagraph"/>
+        <w:numPr>
+          <w:ilvl w:val="0"/>
+          <w:numId w:val="18"/>
+        </w:numPr>
+        <w:jc w:val="both"/>
+        <w:rPr>
+          <w:rFonts w:ascii="Times New Roman" w:hAnsi="Times New Roman" w:cs="Times New Roman"/>
+          <w:sz w:val="28"/>
+          <w:szCs w:val="28"/>
+        </w:rPr>
+      </w:pPr>
+      <w:r>
+        <w:rPr>
+          <w:rFonts w:ascii="Times New Roman" w:hAnsi="Times New Roman" w:cs="Times New Roman"/>
+          <w:sz w:val="28"/>
+          <w:szCs w:val="28"/>
+          <w:lang w:val="en-GB"/>
+        </w:rPr>
+        <w:t>x</w:t>
+      </w:r>
+      <w:r>
+        <w:rPr>
+          <w:rFonts w:ascii="Times New Roman" w:hAnsi="Times New Roman" w:cs="Times New Roman"/>
+          <w:sz w:val="28"/>
+          <w:szCs w:val="28"/>
+          <w:lang w:val="ru-RU"/>
+        </w:rPr>
+        <w:t xml:space="preserve">, </w:t>
+      </w:r>
+      <w:r>
+        <w:rPr>
+          <w:rFonts w:ascii="Times New Roman" w:hAnsi="Times New Roman" w:cs="Times New Roman"/>
+          <w:sz w:val="28"/>
+          <w:szCs w:val="28"/>
+          <w:lang w:val="en-GB"/>
+        </w:rPr>
+        <w:t>y</w:t>
+      </w:r>
+      <w:r>
+        <w:rPr>
+          <w:rFonts w:ascii="Times New Roman" w:hAnsi="Times New Roman" w:cs="Times New Roman"/>
+          <w:sz w:val="28"/>
+          <w:szCs w:val="28"/>
+          <w:lang w:val="ru-RU"/>
+        </w:rPr>
+        <w:t xml:space="preserve">, </w:t>
+      </w:r>
+      <w:proofErr w:type="gramStart"/>
+      <w:r>
+        <w:rPr>
+          <w:rFonts w:ascii="Times New Roman" w:hAnsi="Times New Roman" w:cs="Times New Roman"/>
+          <w:sz w:val="28"/>
+          <w:szCs w:val="28"/>
+          <w:lang w:val="en-GB"/>
+        </w:rPr>
+        <w:t>z</w:t>
+      </w:r>
+      <w:r>
+        <w:rPr>
+          <w:rFonts w:ascii="Times New Roman" w:hAnsi="Times New Roman" w:cs="Times New Roman"/>
+          <w:sz w:val="28"/>
+          <w:szCs w:val="28"/>
+          <w:lang w:val="ru-RU"/>
+        </w:rPr>
+        <w:t>,  –</w:t>
+      </w:r>
+      <w:proofErr w:type="gramEnd"/>
+      <w:r>
+        <w:rPr>
+          <w:rFonts w:ascii="Times New Roman" w:hAnsi="Times New Roman" w:cs="Times New Roman"/>
+          <w:sz w:val="28"/>
+          <w:szCs w:val="28"/>
+          <w:lang w:val="ru-RU"/>
+        </w:rPr>
+        <w:t xml:space="preserve"> </w:t>
+      </w:r>
+      <w:r>
+        <w:rPr>
+          <w:rFonts w:ascii="Times New Roman" w:hAnsi="Times New Roman" w:cs="Times New Roman"/>
+          <w:sz w:val="28"/>
+          <w:szCs w:val="28"/>
+        </w:rPr>
+        <w:t>раціональні числа</w:t>
+      </w:r>
+    </w:p>
+    <w:p>
+      <w:pPr>
+        <w:pStyle w:val="ListParagraph"/>
+        <w:numPr>
+          <w:ilvl w:val="0"/>
+          <w:numId w:val="18"/>
+        </w:numPr>
+        <w:jc w:val="both"/>
+        <w:rPr>
+          <w:rFonts w:ascii="Times New Roman" w:hAnsi="Times New Roman" w:cs="Times New Roman"/>
+          <w:sz w:val="28"/>
+          <w:szCs w:val="28"/>
+        </w:rPr>
+      </w:pPr>
+      <w:r>
+        <w:rPr>
+          <w:rFonts w:ascii="Times New Roman" w:hAnsi="Times New Roman" w:cs="Times New Roman"/>
+          <w:sz w:val="28"/>
+          <w:szCs w:val="28"/>
+          <w:lang w:val="en-GB"/>
+        </w:rPr>
+        <w:t xml:space="preserve">a, b - </w:t>
+      </w:r>
+      <w:r>
+        <w:rPr>
+          <w:rFonts w:ascii="Times New Roman" w:hAnsi="Times New Roman" w:cs="Times New Roman"/>
+          <w:sz w:val="28"/>
+          <w:szCs w:val="28"/>
+        </w:rPr>
+        <w:t>символи</w:t>
+      </w:r>
+      <w:bookmarkStart w:id="0" w:name="_GoBack"/>
+      <w:bookmarkEnd w:id="0"/>
       <w:r>
         <w:rPr>
           <w:rFonts w:ascii="Times New Roman" w:hAnsi="Times New Roman" w:cs="Times New Roman"/>
@@ -1481,7 +2183,6 @@
           <w:lang w:val="en-GB"/>
         </w:rPr>
       </w:pPr>
-      <w:proofErr w:type="spellStart"/>
       <w:r>
         <w:rPr>
           <w:rFonts w:ascii="Times New Roman" w:hAnsi="Times New Roman" w:cs="Times New Roman"/>
@@ -1491,7 +2192,6 @@
         </w:rPr>
         <w:t>unitTest_calculateS</w:t>
       </w:r>
-      <w:proofErr w:type="spellEnd"/>
     </w:p>
     <w:tbl>
       <w:tblPr>
@@ -1546,47 +2246,13 @@
                 <w:szCs w:val="28"/>
               </w:rPr>
             </w:pPr>
-            <w:proofErr w:type="spellStart"/>
             <w:r>
               <w:rPr>
                 <w:sz w:val="28"/>
                 <w:szCs w:val="28"/>
               </w:rPr>
-              <w:t>Test</w:t>
+              <w:t>Test Suite Description</w:t>
             </w:r>
-            <w:proofErr w:type="spellEnd"/>
-            <w:r>
-              <w:rPr>
-                <w:sz w:val="28"/>
-                <w:szCs w:val="28"/>
-              </w:rPr>
-              <w:t xml:space="preserve"> </w:t>
-            </w:r>
-            <w:proofErr w:type="spellStart"/>
-            <w:r>
-              <w:rPr>
-                <w:sz w:val="28"/>
-                <w:szCs w:val="28"/>
-              </w:rPr>
-              <w:t>Suite</w:t>
-            </w:r>
-            <w:proofErr w:type="spellEnd"/>
-            <w:r>
-              <w:rPr>
-                <w:sz w:val="28"/>
-                <w:szCs w:val="28"/>
-              </w:rPr>
-              <w:t xml:space="preserve"> </w:t>
-            </w:r>
-            <w:proofErr w:type="spellStart"/>
-            <w:r>
-              <w:rPr>
-                <w:sz w:val="28"/>
-                <w:szCs w:val="28"/>
-              </w:rPr>
-              <w:t>Description</w:t>
-            </w:r>
-            <w:proofErr w:type="spellEnd"/>
           </w:p>
         </w:tc>
         <w:tc>
@@ -1681,39 +2347,7 @@
                 <w:sz w:val="28"/>
                 <w:szCs w:val="28"/>
               </w:rPr>
-              <w:t xml:space="preserve">Ід-р тест-кейса / </w:t>
-            </w:r>
-            <w:proofErr w:type="spellStart"/>
-            <w:r>
-              <w:rPr>
-                <w:sz w:val="28"/>
-                <w:szCs w:val="28"/>
-              </w:rPr>
-              <w:t>Test</w:t>
-            </w:r>
-            <w:proofErr w:type="spellEnd"/>
-            <w:r>
-              <w:rPr>
-                <w:sz w:val="28"/>
-                <w:szCs w:val="28"/>
-              </w:rPr>
-              <w:t xml:space="preserve"> </w:t>
-            </w:r>
-            <w:proofErr w:type="spellStart"/>
-            <w:r>
-              <w:rPr>
-                <w:sz w:val="28"/>
-                <w:szCs w:val="28"/>
-              </w:rPr>
-              <w:t>Case</w:t>
-            </w:r>
-            <w:proofErr w:type="spellEnd"/>
-            <w:r>
-              <w:rPr>
-                <w:sz w:val="28"/>
-                <w:szCs w:val="28"/>
-              </w:rPr>
-              <w:t xml:space="preserve"> ID</w:t>
+              <w:t>Ід-р тест-кейса / Test Case ID</w:t>
             </w:r>
           </w:p>
         </w:tc>
@@ -1800,31 +2434,13 @@
                 <w:szCs w:val="28"/>
               </w:rPr>
             </w:pPr>
-            <w:proofErr w:type="spellStart"/>
             <w:r>
               <w:rPr>
                 <w:sz w:val="28"/>
                 <w:szCs w:val="28"/>
               </w:rPr>
-              <w:t>Expected</w:t>
+              <w:t>Expected Result</w:t>
             </w:r>
-            <w:proofErr w:type="spellEnd"/>
-            <w:r>
-              <w:rPr>
-                <w:sz w:val="28"/>
-                <w:szCs w:val="28"/>
-              </w:rPr>
-              <w:t xml:space="preserve"> </w:t>
-            </w:r>
-            <w:proofErr w:type="spellStart"/>
-            <w:r>
-              <w:rPr>
-                <w:sz w:val="28"/>
-                <w:szCs w:val="28"/>
-              </w:rPr>
-              <w:t>Result</w:t>
-            </w:r>
-            <w:proofErr w:type="spellEnd"/>
           </w:p>
         </w:tc>
       </w:tr>
@@ -2041,7 +2657,6 @@
                 <w:lang w:val="en-GB"/>
               </w:rPr>
             </w:pPr>
-            <w:proofErr w:type="spellStart"/>
             <w:r>
               <w:rPr>
                 <w:sz w:val="28"/>
@@ -2050,7 +2665,6 @@
               </w:rPr>
               <w:t>NaN</w:t>
             </w:r>
-            <w:proofErr w:type="spellEnd"/>
           </w:p>
           <w:p>
             <w:pPr>
@@ -2724,7 +3338,6 @@
                 <w:lang w:val="en-GB"/>
               </w:rPr>
             </w:pPr>
-            <w:proofErr w:type="spellStart"/>
             <w:r>
               <w:rPr>
                 <w:sz w:val="28"/>
@@ -2733,7 +3346,6 @@
               </w:rPr>
               <w:t>NaN</w:t>
             </w:r>
-            <w:proofErr w:type="spellEnd"/>
           </w:p>
         </w:tc>
       </w:tr>
@@ -2839,7 +3451,6 @@
                 <w:lang w:val="en-GB"/>
               </w:rPr>
             </w:pPr>
-            <w:proofErr w:type="spellStart"/>
             <w:r>
               <w:rPr>
                 <w:sz w:val="28"/>
@@ -2848,7 +3459,6 @@
               </w:rPr>
               <w:t>NaN</w:t>
             </w:r>
-            <w:proofErr w:type="spellEnd"/>
           </w:p>
         </w:tc>
       </w:tr>
@@ -3019,7 +3629,6 @@
         </w:rPr>
         <w:t xml:space="preserve">Вихідні коди проекту </w:t>
       </w:r>
-      <w:proofErr w:type="spellStart"/>
       <w:r>
         <w:rPr>
           <w:rFonts w:ascii="Times New Roman" w:hAnsi="Times New Roman" w:cs="Times New Roman"/>
@@ -3029,7 +3638,6 @@
         </w:rPr>
         <w:t>ModulesDerevianko</w:t>
       </w:r>
-      <w:proofErr w:type="spellEnd"/>
       <w:r>
         <w:rPr>
           <w:rFonts w:ascii="Times New Roman" w:hAnsi="Times New Roman" w:cs="Times New Roman"/>
@@ -3070,7 +3678,6 @@
         </w:rPr>
         <w:t>.</w:t>
       </w:r>
-      <w:proofErr w:type="spellStart"/>
       <w:r>
         <w:rPr>
           <w:rFonts w:ascii="Times New Roman" w:hAnsi="Times New Roman" w:cs="Times New Roman"/>
@@ -3082,7 +3689,6 @@
         </w:rPr>
         <w:t>cpp</w:t>
       </w:r>
-      <w:proofErr w:type="spellEnd"/>
     </w:p>
     <w:p>
       <w:pPr>
@@ -3119,27 +3725,7 @@
           <w:szCs w:val="28"/>
           <w:lang w:val="en-GB"/>
         </w:rPr>
-        <w:t>#include &lt;</w:t>
-      </w:r>
-      <w:proofErr w:type="spellStart"/>
-      <w:r>
-        <w:rPr>
-          <w:rFonts w:ascii="Times New Roman" w:hAnsi="Times New Roman" w:cs="Times New Roman"/>
-          <w:sz w:val="28"/>
-          <w:szCs w:val="28"/>
-          <w:lang w:val="en-GB"/>
-        </w:rPr>
-        <w:t>cmath</w:t>
-      </w:r>
-      <w:proofErr w:type="spellEnd"/>
-      <w:r>
-        <w:rPr>
-          <w:rFonts w:ascii="Times New Roman" w:hAnsi="Times New Roman" w:cs="Times New Roman"/>
-          <w:sz w:val="28"/>
-          <w:szCs w:val="28"/>
-          <w:lang w:val="en-GB"/>
-        </w:rPr>
-        <w:t>&gt;</w:t>
+        <w:t>#include &lt;cmath&gt;</w:t>
       </w:r>
     </w:p>
     <w:p>
@@ -3197,65 +3783,105 @@
           <w:szCs w:val="28"/>
           <w:lang w:val="en-GB"/>
         </w:rPr>
-        <w:t xml:space="preserve">double </w:t>
-      </w:r>
-      <w:proofErr w:type="spellStart"/>
-      <w:r>
-        <w:rPr>
-          <w:rFonts w:ascii="Times New Roman" w:hAnsi="Times New Roman" w:cs="Times New Roman"/>
-          <w:sz w:val="28"/>
-          <w:szCs w:val="28"/>
-          <w:lang w:val="en-GB"/>
-        </w:rPr>
-        <w:t>s_calculate</w:t>
-      </w:r>
-      <w:proofErr w:type="spellEnd"/>
-      <w:r>
-        <w:rPr>
-          <w:rFonts w:ascii="Times New Roman" w:hAnsi="Times New Roman" w:cs="Times New Roman"/>
-          <w:sz w:val="28"/>
-          <w:szCs w:val="28"/>
-          <w:lang w:val="en-GB"/>
-        </w:rPr>
-        <w:t>(double x, double y, double z) {</w:t>
-      </w:r>
-    </w:p>
-    <w:p>
-      <w:pPr>
-        <w:rPr>
-          <w:rFonts w:ascii="Times New Roman" w:hAnsi="Times New Roman" w:cs="Times New Roman"/>
-          <w:sz w:val="28"/>
-          <w:szCs w:val="28"/>
-          <w:lang w:val="en-GB"/>
-        </w:rPr>
-      </w:pPr>
-      <w:r>
-        <w:rPr>
-          <w:rFonts w:ascii="Times New Roman" w:hAnsi="Times New Roman" w:cs="Times New Roman"/>
-          <w:sz w:val="28"/>
-          <w:szCs w:val="28"/>
-          <w:lang w:val="en-GB"/>
-        </w:rPr>
-        <w:t xml:space="preserve">    if (y == 0.0) return nan("");</w:t>
-      </w:r>
-    </w:p>
-    <w:p>
-      <w:pPr>
-        <w:rPr>
-          <w:rFonts w:ascii="Times New Roman" w:hAnsi="Times New Roman" w:cs="Times New Roman"/>
-          <w:sz w:val="28"/>
-          <w:szCs w:val="28"/>
-          <w:lang w:val="en-GB"/>
-        </w:rPr>
-      </w:pPr>
-      <w:r>
-        <w:rPr>
-          <w:rFonts w:ascii="Times New Roman" w:hAnsi="Times New Roman" w:cs="Times New Roman"/>
-          <w:sz w:val="28"/>
-          <w:szCs w:val="28"/>
-          <w:lang w:val="en-GB"/>
-        </w:rPr>
-        <w:t xml:space="preserve">    return z * sin(pow(x, 2) * y) + (sqrt(abs(z - 12 * x))) / pow(y, 3);</w:t>
+        <w:t>double s_</w:t>
+      </w:r>
+      <w:proofErr w:type="gramStart"/>
+      <w:r>
+        <w:rPr>
+          <w:rFonts w:ascii="Times New Roman" w:hAnsi="Times New Roman" w:cs="Times New Roman"/>
+          <w:sz w:val="28"/>
+          <w:szCs w:val="28"/>
+          <w:lang w:val="en-GB"/>
+        </w:rPr>
+        <w:t>calculate(</w:t>
+      </w:r>
+      <w:proofErr w:type="gramEnd"/>
+      <w:r>
+        <w:rPr>
+          <w:rFonts w:ascii="Times New Roman" w:hAnsi="Times New Roman" w:cs="Times New Roman"/>
+          <w:sz w:val="28"/>
+          <w:szCs w:val="28"/>
+          <w:lang w:val="en-GB"/>
+        </w:rPr>
+        <w:t>double x, double y, double z) {</w:t>
+      </w:r>
+    </w:p>
+    <w:p>
+      <w:pPr>
+        <w:rPr>
+          <w:rFonts w:ascii="Times New Roman" w:hAnsi="Times New Roman" w:cs="Times New Roman"/>
+          <w:sz w:val="28"/>
+          <w:szCs w:val="28"/>
+          <w:lang w:val="en-GB"/>
+        </w:rPr>
+      </w:pPr>
+      <w:r>
+        <w:rPr>
+          <w:rFonts w:ascii="Times New Roman" w:hAnsi="Times New Roman" w:cs="Times New Roman"/>
+          <w:sz w:val="28"/>
+          <w:szCs w:val="28"/>
+          <w:lang w:val="en-GB"/>
+        </w:rPr>
+        <w:t xml:space="preserve">    if (y == 0.0) return </w:t>
+      </w:r>
+      <w:proofErr w:type="gramStart"/>
+      <w:r>
+        <w:rPr>
+          <w:rFonts w:ascii="Times New Roman" w:hAnsi="Times New Roman" w:cs="Times New Roman"/>
+          <w:sz w:val="28"/>
+          <w:szCs w:val="28"/>
+          <w:lang w:val="en-GB"/>
+        </w:rPr>
+        <w:t>nan(</w:t>
+      </w:r>
+      <w:proofErr w:type="gramEnd"/>
+      <w:r>
+        <w:rPr>
+          <w:rFonts w:ascii="Times New Roman" w:hAnsi="Times New Roman" w:cs="Times New Roman"/>
+          <w:sz w:val="28"/>
+          <w:szCs w:val="28"/>
+          <w:lang w:val="en-GB"/>
+        </w:rPr>
+        <w:t>"");</w:t>
+      </w:r>
+    </w:p>
+    <w:p>
+      <w:pPr>
+        <w:rPr>
+          <w:rFonts w:ascii="Times New Roman" w:hAnsi="Times New Roman" w:cs="Times New Roman"/>
+          <w:sz w:val="28"/>
+          <w:szCs w:val="28"/>
+          <w:lang w:val="en-GB"/>
+        </w:rPr>
+      </w:pPr>
+      <w:r>
+        <w:rPr>
+          <w:rFonts w:ascii="Times New Roman" w:hAnsi="Times New Roman" w:cs="Times New Roman"/>
+          <w:sz w:val="28"/>
+          <w:szCs w:val="28"/>
+          <w:lang w:val="en-GB"/>
+        </w:rPr>
+        <w:t xml:space="preserve">    return z * </w:t>
+      </w:r>
+      <w:proofErr w:type="gramStart"/>
+      <w:r>
+        <w:rPr>
+          <w:rFonts w:ascii="Times New Roman" w:hAnsi="Times New Roman" w:cs="Times New Roman"/>
+          <w:sz w:val="28"/>
+          <w:szCs w:val="28"/>
+          <w:lang w:val="en-GB"/>
+        </w:rPr>
+        <w:t>sin(</w:t>
+      </w:r>
+      <w:proofErr w:type="gramEnd"/>
+      <w:r>
+        <w:rPr>
+          <w:rFonts w:ascii="Times New Roman" w:hAnsi="Times New Roman" w:cs="Times New Roman"/>
+          <w:sz w:val="28"/>
+          <w:szCs w:val="28"/>
+          <w:lang w:val="en-GB"/>
+        </w:rPr>
+        <w:t>pow(x, 2) * y) + (sqrt(abs(z - 12 * x))) / pow(y, 3);</w:t>
       </w:r>
     </w:p>
     <w:p>
@@ -3298,7 +3924,6 @@
           <w:lang w:val="en-GB"/>
         </w:rPr>
       </w:pPr>
-      <w:proofErr w:type="spellStart"/>
       <w:r>
         <w:rPr>
           <w:rFonts w:ascii="Times New Roman" w:hAnsi="Times New Roman" w:cs="Times New Roman"/>
@@ -3310,7 +3935,6 @@
         </w:rPr>
         <w:t>ModulesDerevianko.h</w:t>
       </w:r>
-      <w:proofErr w:type="spellEnd"/>
       <w:r>
         <w:rPr>
           <w:rFonts w:ascii="Times New Roman" w:hAnsi="Times New Roman" w:cs="Times New Roman"/>
@@ -3339,27 +3963,7 @@
           <w:szCs w:val="28"/>
           <w:lang w:val="en-GB"/>
         </w:rPr>
-        <w:t>#</w:t>
-      </w:r>
-      <w:proofErr w:type="spellStart"/>
-      <w:r>
-        <w:rPr>
-          <w:rFonts w:ascii="Times New Roman" w:hAnsi="Times New Roman" w:cs="Times New Roman"/>
-          <w:sz w:val="28"/>
-          <w:szCs w:val="28"/>
-          <w:lang w:val="en-GB"/>
-        </w:rPr>
-        <w:t>ifndef</w:t>
-      </w:r>
-      <w:proofErr w:type="spellEnd"/>
-      <w:r>
-        <w:rPr>
-          <w:rFonts w:ascii="Times New Roman" w:hAnsi="Times New Roman" w:cs="Times New Roman"/>
-          <w:sz w:val="28"/>
-          <w:szCs w:val="28"/>
-          <w:lang w:val="en-GB"/>
-        </w:rPr>
-        <w:t xml:space="preserve"> MODULESDEREVIANKO_H_INCLUDED</w:t>
+        <w:t>#ifndef MODULESDEREVIANKO_H_INCLUDED</w:t>
       </w:r>
     </w:p>
     <w:p>
@@ -3407,27 +4011,27 @@
           <w:szCs w:val="28"/>
           <w:lang w:val="en-GB"/>
         </w:rPr>
-        <w:t xml:space="preserve">double </w:t>
-      </w:r>
-      <w:proofErr w:type="spellStart"/>
-      <w:r>
-        <w:rPr>
-          <w:rFonts w:ascii="Times New Roman" w:hAnsi="Times New Roman" w:cs="Times New Roman"/>
-          <w:sz w:val="28"/>
-          <w:szCs w:val="28"/>
-          <w:lang w:val="en-GB"/>
-        </w:rPr>
-        <w:t>s_calculate</w:t>
-      </w:r>
-      <w:proofErr w:type="spellEnd"/>
-      <w:r>
-        <w:rPr>
-          <w:rFonts w:ascii="Times New Roman" w:hAnsi="Times New Roman" w:cs="Times New Roman"/>
-          <w:sz w:val="28"/>
-          <w:szCs w:val="28"/>
-          <w:lang w:val="en-GB"/>
-        </w:rPr>
-        <w:t>(double, double, double);</w:t>
+        <w:t>double s_</w:t>
+      </w:r>
+      <w:proofErr w:type="gramStart"/>
+      <w:r>
+        <w:rPr>
+          <w:rFonts w:ascii="Times New Roman" w:hAnsi="Times New Roman" w:cs="Times New Roman"/>
+          <w:sz w:val="28"/>
+          <w:szCs w:val="28"/>
+          <w:lang w:val="en-GB"/>
+        </w:rPr>
+        <w:t>calculate(</w:t>
+      </w:r>
+      <w:proofErr w:type="gramEnd"/>
+      <w:r>
+        <w:rPr>
+          <w:rFonts w:ascii="Times New Roman" w:hAnsi="Times New Roman" w:cs="Times New Roman"/>
+          <w:sz w:val="28"/>
+          <w:szCs w:val="28"/>
+          <w:lang w:val="en-GB"/>
+        </w:rPr>
+        <w:t>double, double, double);</w:t>
       </w:r>
     </w:p>
     <w:p>
@@ -3513,7 +4117,6 @@
         </w:rPr>
         <w:t xml:space="preserve">Вихідний код проекту </w:t>
       </w:r>
-      <w:proofErr w:type="spellStart"/>
       <w:r>
         <w:rPr>
           <w:rFonts w:ascii="Times New Roman" w:hAnsi="Times New Roman" w:cs="Times New Roman"/>
@@ -3523,7 +4126,6 @@
         </w:rPr>
         <w:t>TestDriver</w:t>
       </w:r>
-      <w:proofErr w:type="spellEnd"/>
       <w:r>
         <w:rPr>
           <w:rFonts w:ascii="Times New Roman" w:hAnsi="Times New Roman" w:cs="Times New Roman"/>
@@ -3532,8 +4134,6 @@
         </w:rPr>
         <w:t>:</w:t>
       </w:r>
-      <w:bookmarkStart w:id="0" w:name="_GoBack"/>
-      <w:bookmarkEnd w:id="0"/>
     </w:p>
     <w:p>
       <w:pPr>
@@ -3564,7 +4164,6 @@
         </w:rPr>
         <w:t>.</w:t>
       </w:r>
-      <w:proofErr w:type="spellStart"/>
       <w:r>
         <w:rPr>
           <w:rFonts w:ascii="Times New Roman" w:hAnsi="Times New Roman" w:cs="Times New Roman"/>
@@ -3576,7 +4175,6 @@
         </w:rPr>
         <w:t>cpp</w:t>
       </w:r>
-      <w:proofErr w:type="spellEnd"/>
     </w:p>
     <w:p>
       <w:pPr>
@@ -3613,86 +4211,46 @@
           <w:szCs w:val="28"/>
           <w:lang w:val="en-GB"/>
         </w:rPr>
-        <w:t>#include &lt;</w:t>
-      </w:r>
-      <w:proofErr w:type="spellStart"/>
-      <w:r>
-        <w:rPr>
-          <w:rFonts w:ascii="Times New Roman" w:hAnsi="Times New Roman" w:cs="Times New Roman"/>
-          <w:sz w:val="28"/>
-          <w:szCs w:val="28"/>
-          <w:lang w:val="en-GB"/>
-        </w:rPr>
-        <w:t>cmath</w:t>
-      </w:r>
-      <w:proofErr w:type="spellEnd"/>
-      <w:r>
-        <w:rPr>
-          <w:rFonts w:ascii="Times New Roman" w:hAnsi="Times New Roman" w:cs="Times New Roman"/>
-          <w:sz w:val="28"/>
-          <w:szCs w:val="28"/>
-          <w:lang w:val="en-GB"/>
-        </w:rPr>
-        <w:t>&gt;</w:t>
-      </w:r>
-    </w:p>
-    <w:p>
-      <w:pPr>
-        <w:rPr>
-          <w:rFonts w:ascii="Times New Roman" w:hAnsi="Times New Roman" w:cs="Times New Roman"/>
-          <w:sz w:val="28"/>
-          <w:szCs w:val="28"/>
-          <w:lang w:val="en-GB"/>
-        </w:rPr>
-      </w:pPr>
-      <w:r>
-        <w:rPr>
-          <w:rFonts w:ascii="Times New Roman" w:hAnsi="Times New Roman" w:cs="Times New Roman"/>
-          <w:sz w:val="28"/>
-          <w:szCs w:val="28"/>
-          <w:lang w:val="en-GB"/>
-        </w:rPr>
-        <w:t>#include &lt;..\</w:t>
-      </w:r>
-      <w:proofErr w:type="spellStart"/>
-      <w:r>
-        <w:rPr>
-          <w:rFonts w:ascii="Times New Roman" w:hAnsi="Times New Roman" w:cs="Times New Roman"/>
-          <w:sz w:val="28"/>
-          <w:szCs w:val="28"/>
-          <w:lang w:val="en-GB"/>
-        </w:rPr>
-        <w:t>ModulesDerevianko</w:t>
-      </w:r>
-      <w:proofErr w:type="spellEnd"/>
-      <w:r>
-        <w:rPr>
-          <w:rFonts w:ascii="Times New Roman" w:hAnsi="Times New Roman" w:cs="Times New Roman"/>
-          <w:sz w:val="28"/>
-          <w:szCs w:val="28"/>
-          <w:lang w:val="en-GB"/>
-        </w:rPr>
-        <w:t>\</w:t>
-      </w:r>
-      <w:proofErr w:type="spellStart"/>
-      <w:r>
-        <w:rPr>
-          <w:rFonts w:ascii="Times New Roman" w:hAnsi="Times New Roman" w:cs="Times New Roman"/>
-          <w:sz w:val="28"/>
-          <w:szCs w:val="28"/>
-          <w:lang w:val="en-GB"/>
-        </w:rPr>
-        <w:t>ModulesDerevianko.h</w:t>
-      </w:r>
-      <w:proofErr w:type="spellEnd"/>
-      <w:r>
-        <w:rPr>
-          <w:rFonts w:ascii="Times New Roman" w:hAnsi="Times New Roman" w:cs="Times New Roman"/>
-          <w:sz w:val="28"/>
-          <w:szCs w:val="28"/>
-          <w:lang w:val="en-GB"/>
-        </w:rPr>
-        <w:t>&gt;</w:t>
+        <w:t>#include &lt;cmath&gt;</w:t>
+      </w:r>
+    </w:p>
+    <w:p>
+      <w:pPr>
+        <w:rPr>
+          <w:rFonts w:ascii="Times New Roman" w:hAnsi="Times New Roman" w:cs="Times New Roman"/>
+          <w:sz w:val="28"/>
+          <w:szCs w:val="28"/>
+          <w:lang w:val="en-GB"/>
+        </w:rPr>
+      </w:pPr>
+      <w:r>
+        <w:rPr>
+          <w:rFonts w:ascii="Times New Roman" w:hAnsi="Times New Roman" w:cs="Times New Roman"/>
+          <w:sz w:val="28"/>
+          <w:szCs w:val="28"/>
+          <w:lang w:val="en-GB"/>
+        </w:rPr>
+        <w:t xml:space="preserve">#include </w:t>
+      </w:r>
+      <w:proofErr w:type="gramStart"/>
+      <w:r>
+        <w:rPr>
+          <w:rFonts w:ascii="Times New Roman" w:hAnsi="Times New Roman" w:cs="Times New Roman"/>
+          <w:sz w:val="28"/>
+          <w:szCs w:val="28"/>
+          <w:lang w:val="en-GB"/>
+        </w:rPr>
+        <w:t>&lt;..</w:t>
+      </w:r>
+      <w:proofErr w:type="gramEnd"/>
+      <w:r>
+        <w:rPr>
+          <w:rFonts w:ascii="Times New Roman" w:hAnsi="Times New Roman" w:cs="Times New Roman"/>
+          <w:sz w:val="28"/>
+          <w:szCs w:val="28"/>
+          <w:lang w:val="en-GB"/>
+        </w:rPr>
+        <w:t>\ModulesDerevianko\ModulesDerevianko.h&gt;</w:t>
       </w:r>
     </w:p>
     <w:p>
@@ -3740,7 +4298,27 @@
           <w:szCs w:val="28"/>
           <w:lang w:val="en-GB"/>
         </w:rPr>
-        <w:t>int main()</w:t>
+        <w:t xml:space="preserve">int </w:t>
+      </w:r>
+      <w:proofErr w:type="gramStart"/>
+      <w:r>
+        <w:rPr>
+          <w:rFonts w:ascii="Times New Roman" w:hAnsi="Times New Roman" w:cs="Times New Roman"/>
+          <w:sz w:val="28"/>
+          <w:szCs w:val="28"/>
+          <w:lang w:val="en-GB"/>
+        </w:rPr>
+        <w:t>main(</w:t>
+      </w:r>
+      <w:proofErr w:type="gramEnd"/>
+      <w:r>
+        <w:rPr>
+          <w:rFonts w:ascii="Times New Roman" w:hAnsi="Times New Roman" w:cs="Times New Roman"/>
+          <w:sz w:val="28"/>
+          <w:szCs w:val="28"/>
+          <w:lang w:val="en-GB"/>
+        </w:rPr>
+        <w:t>)</w:t>
       </w:r>
     </w:p>
     <w:p>
@@ -3778,419 +4356,259 @@
           <w:szCs w:val="28"/>
           <w:lang w:val="en-GB"/>
         </w:rPr>
-        <w:t xml:space="preserve">    double x[] = {1.0, 0.0, -1.0, 2.0, -2.0, 0.0, 0.0, 1.0, -2.0, 99.3};</w:t>
-      </w:r>
-    </w:p>
-    <w:p>
-      <w:pPr>
-        <w:rPr>
-          <w:rFonts w:ascii="Times New Roman" w:hAnsi="Times New Roman" w:cs="Times New Roman"/>
-          <w:sz w:val="28"/>
-          <w:szCs w:val="28"/>
-          <w:lang w:val="en-GB"/>
-        </w:rPr>
-      </w:pPr>
-      <w:r>
-        <w:rPr>
-          <w:rFonts w:ascii="Times New Roman" w:hAnsi="Times New Roman" w:cs="Times New Roman"/>
-          <w:sz w:val="28"/>
-          <w:szCs w:val="28"/>
-          <w:lang w:val="en-GB"/>
-        </w:rPr>
-        <w:t xml:space="preserve">    double y[] = {1.0, 0.0, -1.0, -1.0, 3.0, -2.0, 1.0, 0.0, 0.0, -99.9};</w:t>
-      </w:r>
-    </w:p>
-    <w:p>
-      <w:pPr>
-        <w:rPr>
-          <w:rFonts w:ascii="Times New Roman" w:hAnsi="Times New Roman" w:cs="Times New Roman"/>
-          <w:sz w:val="28"/>
-          <w:szCs w:val="28"/>
-          <w:lang w:val="en-GB"/>
-        </w:rPr>
-      </w:pPr>
-      <w:r>
-        <w:rPr>
-          <w:rFonts w:ascii="Times New Roman" w:hAnsi="Times New Roman" w:cs="Times New Roman"/>
-          <w:sz w:val="28"/>
-          <w:szCs w:val="28"/>
-          <w:lang w:val="en-GB"/>
-        </w:rPr>
-        <w:t xml:space="preserve">    double z[] = {1.0, 0.0, -1.0, 0.0, 0.0, 1.0, -2.0, -2.0, 1.0, -0.32};</w:t>
-      </w:r>
-    </w:p>
-    <w:p>
-      <w:pPr>
-        <w:rPr>
-          <w:rFonts w:ascii="Times New Roman" w:hAnsi="Times New Roman" w:cs="Times New Roman"/>
-          <w:sz w:val="28"/>
-          <w:szCs w:val="28"/>
-          <w:lang w:val="en-GB"/>
-        </w:rPr>
-      </w:pPr>
-      <w:r>
-        <w:rPr>
-          <w:rFonts w:ascii="Times New Roman" w:hAnsi="Times New Roman" w:cs="Times New Roman"/>
-          <w:sz w:val="28"/>
-          <w:szCs w:val="28"/>
-          <w:lang w:val="en-GB"/>
-        </w:rPr>
-        <w:t xml:space="preserve">    double expected[] ={4.1581, 0.0, -2.47515, -4.89898, 0.181444, -0.125, 1.41421, 0.0, 0.0, -0.243897};</w:t>
-      </w:r>
-    </w:p>
-    <w:p>
-      <w:pPr>
-        <w:rPr>
-          <w:rFonts w:ascii="Times New Roman" w:hAnsi="Times New Roman" w:cs="Times New Roman"/>
-          <w:sz w:val="28"/>
-          <w:szCs w:val="28"/>
-          <w:lang w:val="en-GB"/>
-        </w:rPr>
-      </w:pPr>
-      <w:r>
-        <w:rPr>
-          <w:rFonts w:ascii="Times New Roman" w:hAnsi="Times New Roman" w:cs="Times New Roman"/>
-          <w:sz w:val="28"/>
-          <w:szCs w:val="28"/>
-          <w:lang w:val="en-GB"/>
-        </w:rPr>
-        <w:t xml:space="preserve">    for (int </w:t>
-      </w:r>
-      <w:proofErr w:type="spellStart"/>
-      <w:r>
-        <w:rPr>
-          <w:rFonts w:ascii="Times New Roman" w:hAnsi="Times New Roman" w:cs="Times New Roman"/>
-          <w:sz w:val="28"/>
-          <w:szCs w:val="28"/>
-          <w:lang w:val="en-GB"/>
-        </w:rPr>
-        <w:t>i</w:t>
-      </w:r>
-      <w:proofErr w:type="spellEnd"/>
-      <w:r>
-        <w:rPr>
-          <w:rFonts w:ascii="Times New Roman" w:hAnsi="Times New Roman" w:cs="Times New Roman"/>
-          <w:sz w:val="28"/>
-          <w:szCs w:val="28"/>
-          <w:lang w:val="en-GB"/>
-        </w:rPr>
-        <w:t xml:space="preserve"> = 0; </w:t>
-      </w:r>
-      <w:proofErr w:type="spellStart"/>
-      <w:r>
-        <w:rPr>
-          <w:rFonts w:ascii="Times New Roman" w:hAnsi="Times New Roman" w:cs="Times New Roman"/>
-          <w:sz w:val="28"/>
-          <w:szCs w:val="28"/>
-          <w:lang w:val="en-GB"/>
-        </w:rPr>
-        <w:t>i</w:t>
-      </w:r>
-      <w:proofErr w:type="spellEnd"/>
-      <w:r>
-        <w:rPr>
-          <w:rFonts w:ascii="Times New Roman" w:hAnsi="Times New Roman" w:cs="Times New Roman"/>
-          <w:sz w:val="28"/>
-          <w:szCs w:val="28"/>
-          <w:lang w:val="en-GB"/>
-        </w:rPr>
-        <w:t xml:space="preserve"> &lt; 10; </w:t>
-      </w:r>
-      <w:proofErr w:type="spellStart"/>
-      <w:r>
-        <w:rPr>
-          <w:rFonts w:ascii="Times New Roman" w:hAnsi="Times New Roman" w:cs="Times New Roman"/>
-          <w:sz w:val="28"/>
-          <w:szCs w:val="28"/>
-          <w:lang w:val="en-GB"/>
-        </w:rPr>
-        <w:t>i</w:t>
-      </w:r>
-      <w:proofErr w:type="spellEnd"/>
-      <w:r>
-        <w:rPr>
-          <w:rFonts w:ascii="Times New Roman" w:hAnsi="Times New Roman" w:cs="Times New Roman"/>
-          <w:sz w:val="28"/>
-          <w:szCs w:val="28"/>
-          <w:lang w:val="en-GB"/>
-        </w:rPr>
-        <w:t>++) {</w:t>
-      </w:r>
-    </w:p>
-    <w:p>
-      <w:pPr>
-        <w:rPr>
-          <w:rFonts w:ascii="Times New Roman" w:hAnsi="Times New Roman" w:cs="Times New Roman"/>
-          <w:sz w:val="28"/>
-          <w:szCs w:val="28"/>
-          <w:lang w:val="en-GB"/>
-        </w:rPr>
-      </w:pPr>
-      <w:r>
-        <w:rPr>
-          <w:rFonts w:ascii="Times New Roman" w:hAnsi="Times New Roman" w:cs="Times New Roman"/>
-          <w:sz w:val="28"/>
-          <w:szCs w:val="28"/>
-          <w:lang w:val="en-GB"/>
-        </w:rPr>
-        <w:t xml:space="preserve">        double result = </w:t>
-      </w:r>
-      <w:proofErr w:type="spellStart"/>
-      <w:r>
-        <w:rPr>
-          <w:rFonts w:ascii="Times New Roman" w:hAnsi="Times New Roman" w:cs="Times New Roman"/>
-          <w:sz w:val="28"/>
-          <w:szCs w:val="28"/>
-          <w:lang w:val="en-GB"/>
-        </w:rPr>
-        <w:t>s_calculate</w:t>
-      </w:r>
-      <w:proofErr w:type="spellEnd"/>
-      <w:r>
-        <w:rPr>
-          <w:rFonts w:ascii="Times New Roman" w:hAnsi="Times New Roman" w:cs="Times New Roman"/>
-          <w:sz w:val="28"/>
-          <w:szCs w:val="28"/>
-          <w:lang w:val="en-GB"/>
-        </w:rPr>
-        <w:t>(x[</w:t>
-      </w:r>
-      <w:proofErr w:type="spellStart"/>
-      <w:r>
-        <w:rPr>
-          <w:rFonts w:ascii="Times New Roman" w:hAnsi="Times New Roman" w:cs="Times New Roman"/>
-          <w:sz w:val="28"/>
-          <w:szCs w:val="28"/>
-          <w:lang w:val="en-GB"/>
-        </w:rPr>
-        <w:t>i</w:t>
-      </w:r>
-      <w:proofErr w:type="spellEnd"/>
-      <w:r>
-        <w:rPr>
-          <w:rFonts w:ascii="Times New Roman" w:hAnsi="Times New Roman" w:cs="Times New Roman"/>
-          <w:sz w:val="28"/>
-          <w:szCs w:val="28"/>
-          <w:lang w:val="en-GB"/>
-        </w:rPr>
-        <w:t>], y[</w:t>
-      </w:r>
-      <w:proofErr w:type="spellStart"/>
-      <w:r>
-        <w:rPr>
-          <w:rFonts w:ascii="Times New Roman" w:hAnsi="Times New Roman" w:cs="Times New Roman"/>
-          <w:sz w:val="28"/>
-          <w:szCs w:val="28"/>
-          <w:lang w:val="en-GB"/>
-        </w:rPr>
-        <w:t>i</w:t>
-      </w:r>
-      <w:proofErr w:type="spellEnd"/>
-      <w:r>
-        <w:rPr>
-          <w:rFonts w:ascii="Times New Roman" w:hAnsi="Times New Roman" w:cs="Times New Roman"/>
-          <w:sz w:val="28"/>
-          <w:szCs w:val="28"/>
-          <w:lang w:val="en-GB"/>
-        </w:rPr>
-        <w:t>], z[</w:t>
-      </w:r>
-      <w:proofErr w:type="spellStart"/>
-      <w:r>
-        <w:rPr>
-          <w:rFonts w:ascii="Times New Roman" w:hAnsi="Times New Roman" w:cs="Times New Roman"/>
-          <w:sz w:val="28"/>
-          <w:szCs w:val="28"/>
-          <w:lang w:val="en-GB"/>
-        </w:rPr>
-        <w:t>i</w:t>
-      </w:r>
-      <w:proofErr w:type="spellEnd"/>
-      <w:r>
-        <w:rPr>
-          <w:rFonts w:ascii="Times New Roman" w:hAnsi="Times New Roman" w:cs="Times New Roman"/>
-          <w:sz w:val="28"/>
-          <w:szCs w:val="28"/>
-          <w:lang w:val="en-GB"/>
-        </w:rPr>
-        <w:t>]);</w:t>
-      </w:r>
-    </w:p>
-    <w:p>
-      <w:pPr>
-        <w:rPr>
-          <w:rFonts w:ascii="Times New Roman" w:hAnsi="Times New Roman" w:cs="Times New Roman"/>
-          <w:sz w:val="28"/>
-          <w:szCs w:val="28"/>
-          <w:lang w:val="en-GB"/>
-        </w:rPr>
-      </w:pPr>
-      <w:r>
-        <w:rPr>
-          <w:rFonts w:ascii="Times New Roman" w:hAnsi="Times New Roman" w:cs="Times New Roman"/>
-          <w:sz w:val="28"/>
-          <w:szCs w:val="28"/>
-          <w:lang w:val="en-GB"/>
-        </w:rPr>
-        <w:t xml:space="preserve">        </w:t>
-      </w:r>
-      <w:proofErr w:type="spellStart"/>
-      <w:r>
-        <w:rPr>
-          <w:rFonts w:ascii="Times New Roman" w:hAnsi="Times New Roman" w:cs="Times New Roman"/>
-          <w:sz w:val="28"/>
-          <w:szCs w:val="28"/>
-          <w:lang w:val="en-GB"/>
-        </w:rPr>
-        <w:t>cout</w:t>
-      </w:r>
-      <w:proofErr w:type="spellEnd"/>
-      <w:r>
-        <w:rPr>
-          <w:rFonts w:ascii="Times New Roman" w:hAnsi="Times New Roman" w:cs="Times New Roman"/>
-          <w:sz w:val="28"/>
-          <w:szCs w:val="28"/>
-          <w:lang w:val="en-GB"/>
-        </w:rPr>
-        <w:t xml:space="preserve"> &lt;&lt; "Test case " &lt;&lt; </w:t>
-      </w:r>
-      <w:proofErr w:type="spellStart"/>
-      <w:r>
-        <w:rPr>
-          <w:rFonts w:ascii="Times New Roman" w:hAnsi="Times New Roman" w:cs="Times New Roman"/>
-          <w:sz w:val="28"/>
-          <w:szCs w:val="28"/>
-          <w:lang w:val="en-GB"/>
-        </w:rPr>
-        <w:t>i</w:t>
-      </w:r>
-      <w:proofErr w:type="spellEnd"/>
-      <w:r>
-        <w:rPr>
-          <w:rFonts w:ascii="Times New Roman" w:hAnsi="Times New Roman" w:cs="Times New Roman"/>
-          <w:sz w:val="28"/>
-          <w:szCs w:val="28"/>
-          <w:lang w:val="en-GB"/>
-        </w:rPr>
-        <w:t xml:space="preserve"> &lt;&lt; ": ";</w:t>
-      </w:r>
-    </w:p>
-    <w:p>
-      <w:pPr>
-        <w:rPr>
-          <w:rFonts w:ascii="Times New Roman" w:hAnsi="Times New Roman" w:cs="Times New Roman"/>
-          <w:sz w:val="28"/>
-          <w:szCs w:val="28"/>
-          <w:lang w:val="en-GB"/>
-        </w:rPr>
-      </w:pPr>
-      <w:r>
-        <w:rPr>
-          <w:rFonts w:ascii="Times New Roman" w:hAnsi="Times New Roman" w:cs="Times New Roman"/>
-          <w:sz w:val="28"/>
-          <w:szCs w:val="28"/>
-          <w:lang w:val="en-GB"/>
-        </w:rPr>
-        <w:t xml:space="preserve">        if (fabs(result - expected[</w:t>
-      </w:r>
-      <w:proofErr w:type="spellStart"/>
-      <w:r>
-        <w:rPr>
-          <w:rFonts w:ascii="Times New Roman" w:hAnsi="Times New Roman" w:cs="Times New Roman"/>
-          <w:sz w:val="28"/>
-          <w:szCs w:val="28"/>
-          <w:lang w:val="en-GB"/>
-        </w:rPr>
-        <w:t>i</w:t>
-      </w:r>
-      <w:proofErr w:type="spellEnd"/>
-      <w:r>
-        <w:rPr>
-          <w:rFonts w:ascii="Times New Roman" w:hAnsi="Times New Roman" w:cs="Times New Roman"/>
-          <w:sz w:val="28"/>
-          <w:szCs w:val="28"/>
-          <w:lang w:val="en-GB"/>
-        </w:rPr>
-        <w:t>]) &lt;= 0.001 * fabs(result) || (result != result &amp;&amp; expected[</w:t>
-      </w:r>
-      <w:proofErr w:type="spellStart"/>
-      <w:r>
-        <w:rPr>
-          <w:rFonts w:ascii="Times New Roman" w:hAnsi="Times New Roman" w:cs="Times New Roman"/>
-          <w:sz w:val="28"/>
-          <w:szCs w:val="28"/>
-          <w:lang w:val="en-GB"/>
-        </w:rPr>
-        <w:t>i</w:t>
-      </w:r>
-      <w:proofErr w:type="spellEnd"/>
-      <w:r>
-        <w:rPr>
-          <w:rFonts w:ascii="Times New Roman" w:hAnsi="Times New Roman" w:cs="Times New Roman"/>
-          <w:sz w:val="28"/>
-          <w:szCs w:val="28"/>
-          <w:lang w:val="en-GB"/>
-        </w:rPr>
-        <w:t>] == 0.0)) {</w:t>
-      </w:r>
-    </w:p>
-    <w:p>
-      <w:pPr>
-        <w:rPr>
-          <w:rFonts w:ascii="Times New Roman" w:hAnsi="Times New Roman" w:cs="Times New Roman"/>
-          <w:sz w:val="28"/>
-          <w:szCs w:val="28"/>
-          <w:lang w:val="en-GB"/>
-        </w:rPr>
-      </w:pPr>
-      <w:r>
-        <w:rPr>
-          <w:rFonts w:ascii="Times New Roman" w:hAnsi="Times New Roman" w:cs="Times New Roman"/>
-          <w:sz w:val="28"/>
-          <w:szCs w:val="28"/>
-          <w:lang w:val="en-GB"/>
-        </w:rPr>
-        <w:t xml:space="preserve">            </w:t>
-      </w:r>
-      <w:proofErr w:type="spellStart"/>
-      <w:r>
-        <w:rPr>
-          <w:rFonts w:ascii="Times New Roman" w:hAnsi="Times New Roman" w:cs="Times New Roman"/>
-          <w:sz w:val="28"/>
-          <w:szCs w:val="28"/>
-          <w:lang w:val="en-GB"/>
-        </w:rPr>
-        <w:t>cout</w:t>
-      </w:r>
-      <w:proofErr w:type="spellEnd"/>
-      <w:r>
-        <w:rPr>
-          <w:rFonts w:ascii="Times New Roman" w:hAnsi="Times New Roman" w:cs="Times New Roman"/>
-          <w:sz w:val="28"/>
-          <w:szCs w:val="28"/>
-          <w:lang w:val="en-GB"/>
-        </w:rPr>
-        <w:t xml:space="preserve"> &lt;&lt; " passed" &lt;&lt; </w:t>
-      </w:r>
-      <w:proofErr w:type="spellStart"/>
-      <w:r>
-        <w:rPr>
-          <w:rFonts w:ascii="Times New Roman" w:hAnsi="Times New Roman" w:cs="Times New Roman"/>
-          <w:sz w:val="28"/>
-          <w:szCs w:val="28"/>
-          <w:lang w:val="en-GB"/>
-        </w:rPr>
-        <w:t>endl</w:t>
-      </w:r>
-      <w:proofErr w:type="spellEnd"/>
-      <w:r>
-        <w:rPr>
-          <w:rFonts w:ascii="Times New Roman" w:hAnsi="Times New Roman" w:cs="Times New Roman"/>
-          <w:sz w:val="28"/>
-          <w:szCs w:val="28"/>
-          <w:lang w:val="en-GB"/>
-        </w:rPr>
-        <w:t>;</w:t>
+        <w:t xml:space="preserve">    double </w:t>
+      </w:r>
+      <w:proofErr w:type="gramStart"/>
+      <w:r>
+        <w:rPr>
+          <w:rFonts w:ascii="Times New Roman" w:hAnsi="Times New Roman" w:cs="Times New Roman"/>
+          <w:sz w:val="28"/>
+          <w:szCs w:val="28"/>
+          <w:lang w:val="en-GB"/>
+        </w:rPr>
+        <w:t>x[</w:t>
+      </w:r>
+      <w:proofErr w:type="gramEnd"/>
+      <w:r>
+        <w:rPr>
+          <w:rFonts w:ascii="Times New Roman" w:hAnsi="Times New Roman" w:cs="Times New Roman"/>
+          <w:sz w:val="28"/>
+          <w:szCs w:val="28"/>
+          <w:lang w:val="en-GB"/>
+        </w:rPr>
+        <w:t>] = {1.0, 0.0, -1.0, 2.0, -2.0, 0.0, 0.0, 1.0, -2.0, 99.3};</w:t>
+      </w:r>
+    </w:p>
+    <w:p>
+      <w:pPr>
+        <w:rPr>
+          <w:rFonts w:ascii="Times New Roman" w:hAnsi="Times New Roman" w:cs="Times New Roman"/>
+          <w:sz w:val="28"/>
+          <w:szCs w:val="28"/>
+          <w:lang w:val="en-GB"/>
+        </w:rPr>
+      </w:pPr>
+      <w:r>
+        <w:rPr>
+          <w:rFonts w:ascii="Times New Roman" w:hAnsi="Times New Roman" w:cs="Times New Roman"/>
+          <w:sz w:val="28"/>
+          <w:szCs w:val="28"/>
+          <w:lang w:val="en-GB"/>
+        </w:rPr>
+        <w:t xml:space="preserve">    double </w:t>
+      </w:r>
+      <w:proofErr w:type="gramStart"/>
+      <w:r>
+        <w:rPr>
+          <w:rFonts w:ascii="Times New Roman" w:hAnsi="Times New Roman" w:cs="Times New Roman"/>
+          <w:sz w:val="28"/>
+          <w:szCs w:val="28"/>
+          <w:lang w:val="en-GB"/>
+        </w:rPr>
+        <w:t>y[</w:t>
+      </w:r>
+      <w:proofErr w:type="gramEnd"/>
+      <w:r>
+        <w:rPr>
+          <w:rFonts w:ascii="Times New Roman" w:hAnsi="Times New Roman" w:cs="Times New Roman"/>
+          <w:sz w:val="28"/>
+          <w:szCs w:val="28"/>
+          <w:lang w:val="en-GB"/>
+        </w:rPr>
+        <w:t>] = {1.0, 0.0, -1.0, -1.0, 3.0, -2.0, 1.0, 0.0, 0.0, -99.9};</w:t>
+      </w:r>
+    </w:p>
+    <w:p>
+      <w:pPr>
+        <w:rPr>
+          <w:rFonts w:ascii="Times New Roman" w:hAnsi="Times New Roman" w:cs="Times New Roman"/>
+          <w:sz w:val="28"/>
+          <w:szCs w:val="28"/>
+          <w:lang w:val="en-GB"/>
+        </w:rPr>
+      </w:pPr>
+      <w:r>
+        <w:rPr>
+          <w:rFonts w:ascii="Times New Roman" w:hAnsi="Times New Roman" w:cs="Times New Roman"/>
+          <w:sz w:val="28"/>
+          <w:szCs w:val="28"/>
+          <w:lang w:val="en-GB"/>
+        </w:rPr>
+        <w:t xml:space="preserve">    double </w:t>
+      </w:r>
+      <w:proofErr w:type="gramStart"/>
+      <w:r>
+        <w:rPr>
+          <w:rFonts w:ascii="Times New Roman" w:hAnsi="Times New Roman" w:cs="Times New Roman"/>
+          <w:sz w:val="28"/>
+          <w:szCs w:val="28"/>
+          <w:lang w:val="en-GB"/>
+        </w:rPr>
+        <w:t>z[</w:t>
+      </w:r>
+      <w:proofErr w:type="gramEnd"/>
+      <w:r>
+        <w:rPr>
+          <w:rFonts w:ascii="Times New Roman" w:hAnsi="Times New Roman" w:cs="Times New Roman"/>
+          <w:sz w:val="28"/>
+          <w:szCs w:val="28"/>
+          <w:lang w:val="en-GB"/>
+        </w:rPr>
+        <w:t>] = {1.0, 0.0, -1.0, 0.0, 0.0, 1.0, -2.0, -2.0, 1.0, -0.32};</w:t>
+      </w:r>
+    </w:p>
+    <w:p>
+      <w:pPr>
+        <w:rPr>
+          <w:rFonts w:ascii="Times New Roman" w:hAnsi="Times New Roman" w:cs="Times New Roman"/>
+          <w:sz w:val="28"/>
+          <w:szCs w:val="28"/>
+          <w:lang w:val="en-GB"/>
+        </w:rPr>
+      </w:pPr>
+      <w:r>
+        <w:rPr>
+          <w:rFonts w:ascii="Times New Roman" w:hAnsi="Times New Roman" w:cs="Times New Roman"/>
+          <w:sz w:val="28"/>
+          <w:szCs w:val="28"/>
+          <w:lang w:val="en-GB"/>
+        </w:rPr>
+        <w:t xml:space="preserve">    double </w:t>
+      </w:r>
+      <w:proofErr w:type="gramStart"/>
+      <w:r>
+        <w:rPr>
+          <w:rFonts w:ascii="Times New Roman" w:hAnsi="Times New Roman" w:cs="Times New Roman"/>
+          <w:sz w:val="28"/>
+          <w:szCs w:val="28"/>
+          <w:lang w:val="en-GB"/>
+        </w:rPr>
+        <w:t>expected[</w:t>
+      </w:r>
+      <w:proofErr w:type="gramEnd"/>
+      <w:r>
+        <w:rPr>
+          <w:rFonts w:ascii="Times New Roman" w:hAnsi="Times New Roman" w:cs="Times New Roman"/>
+          <w:sz w:val="28"/>
+          <w:szCs w:val="28"/>
+          <w:lang w:val="en-GB"/>
+        </w:rPr>
+        <w:t>] ={4.1581, 0.0, -2.47515, -4.89898, 0.181444, -0.125, 1.41421, 0.0, 0.0, -0.243897};</w:t>
+      </w:r>
+    </w:p>
+    <w:p>
+      <w:pPr>
+        <w:rPr>
+          <w:rFonts w:ascii="Times New Roman" w:hAnsi="Times New Roman" w:cs="Times New Roman"/>
+          <w:sz w:val="28"/>
+          <w:szCs w:val="28"/>
+          <w:lang w:val="en-GB"/>
+        </w:rPr>
+      </w:pPr>
+      <w:r>
+        <w:rPr>
+          <w:rFonts w:ascii="Times New Roman" w:hAnsi="Times New Roman" w:cs="Times New Roman"/>
+          <w:sz w:val="28"/>
+          <w:szCs w:val="28"/>
+          <w:lang w:val="en-GB"/>
+        </w:rPr>
+        <w:t xml:space="preserve">    for (int i = 0; i &lt; 10; i++) {</w:t>
+      </w:r>
+    </w:p>
+    <w:p>
+      <w:pPr>
+        <w:rPr>
+          <w:rFonts w:ascii="Times New Roman" w:hAnsi="Times New Roman" w:cs="Times New Roman"/>
+          <w:sz w:val="28"/>
+          <w:szCs w:val="28"/>
+          <w:lang w:val="en-GB"/>
+        </w:rPr>
+      </w:pPr>
+      <w:r>
+        <w:rPr>
+          <w:rFonts w:ascii="Times New Roman" w:hAnsi="Times New Roman" w:cs="Times New Roman"/>
+          <w:sz w:val="28"/>
+          <w:szCs w:val="28"/>
+          <w:lang w:val="en-GB"/>
+        </w:rPr>
+        <w:t xml:space="preserve">        double result = s_calculate(x[i], y[i], z[i]);</w:t>
+      </w:r>
+    </w:p>
+    <w:p>
+      <w:pPr>
+        <w:rPr>
+          <w:rFonts w:ascii="Times New Roman" w:hAnsi="Times New Roman" w:cs="Times New Roman"/>
+          <w:sz w:val="28"/>
+          <w:szCs w:val="28"/>
+          <w:lang w:val="en-GB"/>
+        </w:rPr>
+      </w:pPr>
+      <w:r>
+        <w:rPr>
+          <w:rFonts w:ascii="Times New Roman" w:hAnsi="Times New Roman" w:cs="Times New Roman"/>
+          <w:sz w:val="28"/>
+          <w:szCs w:val="28"/>
+          <w:lang w:val="en-GB"/>
+        </w:rPr>
+        <w:t xml:space="preserve">        cout &lt;&lt; "Test case " &lt;&lt; i &lt;&lt; ": ";</w:t>
+      </w:r>
+    </w:p>
+    <w:p>
+      <w:pPr>
+        <w:rPr>
+          <w:rFonts w:ascii="Times New Roman" w:hAnsi="Times New Roman" w:cs="Times New Roman"/>
+          <w:sz w:val="28"/>
+          <w:szCs w:val="28"/>
+          <w:lang w:val="en-GB"/>
+        </w:rPr>
+      </w:pPr>
+      <w:r>
+        <w:rPr>
+          <w:rFonts w:ascii="Times New Roman" w:hAnsi="Times New Roman" w:cs="Times New Roman"/>
+          <w:sz w:val="28"/>
+          <w:szCs w:val="28"/>
+          <w:lang w:val="en-GB"/>
+        </w:rPr>
+        <w:t xml:space="preserve">        if (</w:t>
+      </w:r>
+      <w:proofErr w:type="gramStart"/>
+      <w:r>
+        <w:rPr>
+          <w:rFonts w:ascii="Times New Roman" w:hAnsi="Times New Roman" w:cs="Times New Roman"/>
+          <w:sz w:val="28"/>
+          <w:szCs w:val="28"/>
+          <w:lang w:val="en-GB"/>
+        </w:rPr>
+        <w:t>fabs(</w:t>
+      </w:r>
+      <w:proofErr w:type="gramEnd"/>
+      <w:r>
+        <w:rPr>
+          <w:rFonts w:ascii="Times New Roman" w:hAnsi="Times New Roman" w:cs="Times New Roman"/>
+          <w:sz w:val="28"/>
+          <w:szCs w:val="28"/>
+          <w:lang w:val="en-GB"/>
+        </w:rPr>
+        <w:t>result - expected[i]) &lt;= 0.001 * fabs(result) || (result != result &amp;&amp; expected[i] == 0.0)) {</w:t>
+      </w:r>
+    </w:p>
+    <w:p>
+      <w:pPr>
+        <w:rPr>
+          <w:rFonts w:ascii="Times New Roman" w:hAnsi="Times New Roman" w:cs="Times New Roman"/>
+          <w:sz w:val="28"/>
+          <w:szCs w:val="28"/>
+          <w:lang w:val="en-GB"/>
+        </w:rPr>
+      </w:pPr>
+      <w:r>
+        <w:rPr>
+          <w:rFonts w:ascii="Times New Roman" w:hAnsi="Times New Roman" w:cs="Times New Roman"/>
+          <w:sz w:val="28"/>
+          <w:szCs w:val="28"/>
+          <w:lang w:val="en-GB"/>
+        </w:rPr>
+        <w:t xml:space="preserve">            cout &lt;&lt; " passed" &lt;&lt; endl;</w:t>
       </w:r>
     </w:p>
     <w:p>
@@ -4228,47 +4646,7 @@
           <w:szCs w:val="28"/>
           <w:lang w:val="en-GB"/>
         </w:rPr>
-        <w:t xml:space="preserve">            </w:t>
-      </w:r>
-      <w:proofErr w:type="spellStart"/>
-      <w:r>
-        <w:rPr>
-          <w:rFonts w:ascii="Times New Roman" w:hAnsi="Times New Roman" w:cs="Times New Roman"/>
-          <w:sz w:val="28"/>
-          <w:szCs w:val="28"/>
-          <w:lang w:val="en-GB"/>
-        </w:rPr>
-        <w:t>cout</w:t>
-      </w:r>
-      <w:proofErr w:type="spellEnd"/>
-      <w:r>
-        <w:rPr>
-          <w:rFonts w:ascii="Times New Roman" w:hAnsi="Times New Roman" w:cs="Times New Roman"/>
-          <w:sz w:val="28"/>
-          <w:szCs w:val="28"/>
-          <w:lang w:val="en-GB"/>
-        </w:rPr>
-        <w:t xml:space="preserve"> &lt;&lt; " failed" &lt;&lt; </w:t>
-      </w:r>
-      <w:proofErr w:type="spellStart"/>
-      <w:r>
-        <w:rPr>
-          <w:rFonts w:ascii="Times New Roman" w:hAnsi="Times New Roman" w:cs="Times New Roman"/>
-          <w:sz w:val="28"/>
-          <w:szCs w:val="28"/>
-          <w:lang w:val="en-GB"/>
-        </w:rPr>
-        <w:t>endl</w:t>
-      </w:r>
-      <w:proofErr w:type="spellEnd"/>
-      <w:r>
-        <w:rPr>
-          <w:rFonts w:ascii="Times New Roman" w:hAnsi="Times New Roman" w:cs="Times New Roman"/>
-          <w:sz w:val="28"/>
-          <w:szCs w:val="28"/>
-          <w:lang w:val="en-GB"/>
-        </w:rPr>
-        <w:t>;</w:t>
+        <w:t xml:space="preserve">            cout &lt;&lt; " failed" &lt;&lt; endl;</w:t>
       </w:r>
     </w:p>
     <w:p>
@@ -4360,6 +4738,273 @@
 <file path=word/numbering.xml><?xml version="1.0" encoding="utf-8"?>
 <w:numbering xmlns:wpc="http://schemas.microsoft.com/office/word/2010/wordprocessingCanvas" xmlns:cx="http://schemas.microsoft.com/office/drawing/2014/chartex" xmlns:cx1="http://schemas.microsoft.com/office/drawing/2015/9/8/chartex" xmlns:cx2="http://schemas.microsoft.com/office/drawing/2015/10/21/chartex" xmlns:cx3="http://schemas.microsoft.com/office/drawing/2016/5/9/chartex" xmlns:cx4="http://schemas.microsoft.com/office/drawing/2016/5/10/chartex" xmlns:cx5="http://schemas.microsoft.com/office/drawing/2016/5/11/chartex" xmlns:cx6="http://schemas.microsoft.com/office/drawing/2016/5/12/chartex" xmlns:cx7="http://schemas.microsoft.com/office/drawing/2016/5/13/chartex" xmlns:cx8="http://schemas.microsoft.com/office/drawing/2016/5/14/chartex" xmlns:mc="http://schemas.openxmlformats.org/markup-compatibility/2006" xmlns:aink="http://schemas.microsoft.com/office/drawing/2016/ink" xmlns:am3d="http://schemas.microsoft.com/office/drawing/2017/model3d" xmlns:o="urn:schemas-microsoft-com:office:office" xmlns:r="http://schemas.openxmlformats.org/officeDocument/2006/relationships" xmlns:m="http://schemas.openxmlformats.org/officeDocument/2006/math" xmlns:v="urn:schemas-microsoft-com:vml" xmlns:wp14="http://schemas.microsoft.com/office/word/2010/wordprocessingDrawing" xmlns:wp="http://schemas.openxmlformats.org/drawingml/2006/wordprocessingDrawing" xmlns:w10="urn:schemas-microsoft-com:office:word" xmlns:w="http://schemas.openxmlformats.org/wordprocessingml/2006/main" xmlns:w14="http://schemas.microsoft.com/office/word/2010/wordml" xmlns:w15="http://schemas.microsoft.com/office/word/2012/wordml" xmlns:w16cid="http://schemas.microsoft.com/office/word/2016/wordml/cid" xmlns:w16se="http://schemas.microsoft.com/office/word/2015/wordml/symex" xmlns:wpg="http://schemas.microsoft.com/office/word/2010/wordprocessingGroup" xmlns:wpi="http://schemas.microsoft.com/office/word/2010/wordprocessingInk" xmlns:wne="http://schemas.microsoft.com/office/word/2006/wordml" xmlns:wps="http://schemas.microsoft.com/office/word/2010/wordprocessingShape" mc:Ignorable="w14 w15 w16se w16cid wp14">
   <w:abstractNum w:abstractNumId="0" w15:restartNumberingAfterBreak="0">
+    <w:nsid w:val="013C173F"/>
+    <w:multiLevelType w:val="hybridMultilevel"/>
+    <w:tmpl w:val="199486A0"/>
+    <w:lvl w:ilvl="0" w:tplc="61F43680">
+      <w:start w:val="1"/>
+      <w:numFmt w:val="decimal"/>
+      <w:lvlText w:val="%1."/>
+      <w:lvlJc w:val="left"/>
+      <w:pPr>
+        <w:ind w:left="1080" w:hanging="360"/>
+      </w:pPr>
+      <w:rPr>
+        <w:rFonts w:hint="default"/>
+      </w:rPr>
+    </w:lvl>
+    <w:lvl w:ilvl="1" w:tplc="08090019" w:tentative="1">
+      <w:start w:val="1"/>
+      <w:numFmt w:val="lowerLetter"/>
+      <w:lvlText w:val="%2."/>
+      <w:lvlJc w:val="left"/>
+      <w:pPr>
+        <w:ind w:left="1800" w:hanging="360"/>
+      </w:pPr>
+    </w:lvl>
+    <w:lvl w:ilvl="2" w:tplc="0809001B" w:tentative="1">
+      <w:start w:val="1"/>
+      <w:numFmt w:val="lowerRoman"/>
+      <w:lvlText w:val="%3."/>
+      <w:lvlJc w:val="right"/>
+      <w:pPr>
+        <w:ind w:left="2520" w:hanging="180"/>
+      </w:pPr>
+    </w:lvl>
+    <w:lvl w:ilvl="3" w:tplc="0809000F" w:tentative="1">
+      <w:start w:val="1"/>
+      <w:numFmt w:val="decimal"/>
+      <w:lvlText w:val="%4."/>
+      <w:lvlJc w:val="left"/>
+      <w:pPr>
+        <w:ind w:left="3240" w:hanging="360"/>
+      </w:pPr>
+    </w:lvl>
+    <w:lvl w:ilvl="4" w:tplc="08090019" w:tentative="1">
+      <w:start w:val="1"/>
+      <w:numFmt w:val="lowerLetter"/>
+      <w:lvlText w:val="%5."/>
+      <w:lvlJc w:val="left"/>
+      <w:pPr>
+        <w:ind w:left="3960" w:hanging="360"/>
+      </w:pPr>
+    </w:lvl>
+    <w:lvl w:ilvl="5" w:tplc="0809001B" w:tentative="1">
+      <w:start w:val="1"/>
+      <w:numFmt w:val="lowerRoman"/>
+      <w:lvlText w:val="%6."/>
+      <w:lvlJc w:val="right"/>
+      <w:pPr>
+        <w:ind w:left="4680" w:hanging="180"/>
+      </w:pPr>
+    </w:lvl>
+    <w:lvl w:ilvl="6" w:tplc="0809000F" w:tentative="1">
+      <w:start w:val="1"/>
+      <w:numFmt w:val="decimal"/>
+      <w:lvlText w:val="%7."/>
+      <w:lvlJc w:val="left"/>
+      <w:pPr>
+        <w:ind w:left="5400" w:hanging="360"/>
+      </w:pPr>
+    </w:lvl>
+    <w:lvl w:ilvl="7" w:tplc="08090019" w:tentative="1">
+      <w:start w:val="1"/>
+      <w:numFmt w:val="lowerLetter"/>
+      <w:lvlText w:val="%8."/>
+      <w:lvlJc w:val="left"/>
+      <w:pPr>
+        <w:ind w:left="6120" w:hanging="360"/>
+      </w:pPr>
+    </w:lvl>
+    <w:lvl w:ilvl="8" w:tplc="0809001B" w:tentative="1">
+      <w:start w:val="1"/>
+      <w:numFmt w:val="lowerRoman"/>
+      <w:lvlText w:val="%9."/>
+      <w:lvlJc w:val="right"/>
+      <w:pPr>
+        <w:ind w:left="6840" w:hanging="180"/>
+      </w:pPr>
+    </w:lvl>
+  </w:abstractNum>
+  <w:abstractNum w:abstractNumId="1" w15:restartNumberingAfterBreak="0">
+    <w:nsid w:val="0294060E"/>
+    <w:multiLevelType w:val="hybridMultilevel"/>
+    <w:tmpl w:val="2CE24846"/>
+    <w:lvl w:ilvl="0" w:tplc="0809000F">
+      <w:start w:val="1"/>
+      <w:numFmt w:val="decimal"/>
+      <w:lvlText w:val="%1."/>
+      <w:lvlJc w:val="left"/>
+      <w:pPr>
+        <w:ind w:left="720" w:hanging="360"/>
+      </w:pPr>
+      <w:rPr>
+        <w:rFonts w:hint="default"/>
+      </w:rPr>
+    </w:lvl>
+    <w:lvl w:ilvl="1" w:tplc="08090019" w:tentative="1">
+      <w:start w:val="1"/>
+      <w:numFmt w:val="lowerLetter"/>
+      <w:lvlText w:val="%2."/>
+      <w:lvlJc w:val="left"/>
+      <w:pPr>
+        <w:ind w:left="1440" w:hanging="360"/>
+      </w:pPr>
+    </w:lvl>
+    <w:lvl w:ilvl="2" w:tplc="0809001B" w:tentative="1">
+      <w:start w:val="1"/>
+      <w:numFmt w:val="lowerRoman"/>
+      <w:lvlText w:val="%3."/>
+      <w:lvlJc w:val="right"/>
+      <w:pPr>
+        <w:ind w:left="2160" w:hanging="180"/>
+      </w:pPr>
+    </w:lvl>
+    <w:lvl w:ilvl="3" w:tplc="0809000F" w:tentative="1">
+      <w:start w:val="1"/>
+      <w:numFmt w:val="decimal"/>
+      <w:lvlText w:val="%4."/>
+      <w:lvlJc w:val="left"/>
+      <w:pPr>
+        <w:ind w:left="2880" w:hanging="360"/>
+      </w:pPr>
+    </w:lvl>
+    <w:lvl w:ilvl="4" w:tplc="08090019" w:tentative="1">
+      <w:start w:val="1"/>
+      <w:numFmt w:val="lowerLetter"/>
+      <w:lvlText w:val="%5."/>
+      <w:lvlJc w:val="left"/>
+      <w:pPr>
+        <w:ind w:left="3600" w:hanging="360"/>
+      </w:pPr>
+    </w:lvl>
+    <w:lvl w:ilvl="5" w:tplc="0809001B" w:tentative="1">
+      <w:start w:val="1"/>
+      <w:numFmt w:val="lowerRoman"/>
+      <w:lvlText w:val="%6."/>
+      <w:lvlJc w:val="right"/>
+      <w:pPr>
+        <w:ind w:left="4320" w:hanging="180"/>
+      </w:pPr>
+    </w:lvl>
+    <w:lvl w:ilvl="6" w:tplc="0809000F" w:tentative="1">
+      <w:start w:val="1"/>
+      <w:numFmt w:val="decimal"/>
+      <w:lvlText w:val="%7."/>
+      <w:lvlJc w:val="left"/>
+      <w:pPr>
+        <w:ind w:left="5040" w:hanging="360"/>
+      </w:pPr>
+    </w:lvl>
+    <w:lvl w:ilvl="7" w:tplc="08090019" w:tentative="1">
+      <w:start w:val="1"/>
+      <w:numFmt w:val="lowerLetter"/>
+      <w:lvlText w:val="%8."/>
+      <w:lvlJc w:val="left"/>
+      <w:pPr>
+        <w:ind w:left="5760" w:hanging="360"/>
+      </w:pPr>
+    </w:lvl>
+    <w:lvl w:ilvl="8" w:tplc="0809001B" w:tentative="1">
+      <w:start w:val="1"/>
+      <w:numFmt w:val="lowerRoman"/>
+      <w:lvlText w:val="%9."/>
+      <w:lvlJc w:val="right"/>
+      <w:pPr>
+        <w:ind w:left="6480" w:hanging="180"/>
+      </w:pPr>
+    </w:lvl>
+  </w:abstractNum>
+  <w:abstractNum w:abstractNumId="2" w15:restartNumberingAfterBreak="0">
+    <w:nsid w:val="061E6188"/>
+    <w:multiLevelType w:val="hybridMultilevel"/>
+    <w:tmpl w:val="CFB269DE"/>
+    <w:lvl w:ilvl="0" w:tplc="4CC486FA">
+      <w:start w:val="1"/>
+      <w:numFmt w:val="decimal"/>
+      <w:lvlText w:val="%1."/>
+      <w:lvlJc w:val="left"/>
+      <w:pPr>
+        <w:ind w:left="1080" w:hanging="360"/>
+      </w:pPr>
+      <w:rPr>
+        <w:rFonts w:hint="default"/>
+      </w:rPr>
+    </w:lvl>
+    <w:lvl w:ilvl="1" w:tplc="08090019" w:tentative="1">
+      <w:start w:val="1"/>
+      <w:numFmt w:val="lowerLetter"/>
+      <w:lvlText w:val="%2."/>
+      <w:lvlJc w:val="left"/>
+      <w:pPr>
+        <w:ind w:left="1800" w:hanging="360"/>
+      </w:pPr>
+    </w:lvl>
+    <w:lvl w:ilvl="2" w:tplc="0809001B" w:tentative="1">
+      <w:start w:val="1"/>
+      <w:numFmt w:val="lowerRoman"/>
+      <w:lvlText w:val="%3."/>
+      <w:lvlJc w:val="right"/>
+      <w:pPr>
+        <w:ind w:left="2520" w:hanging="180"/>
+      </w:pPr>
+    </w:lvl>
+    <w:lvl w:ilvl="3" w:tplc="0809000F" w:tentative="1">
+      <w:start w:val="1"/>
+      <w:numFmt w:val="decimal"/>
+      <w:lvlText w:val="%4."/>
+      <w:lvlJc w:val="left"/>
+      <w:pPr>
+        <w:ind w:left="3240" w:hanging="360"/>
+      </w:pPr>
+    </w:lvl>
+    <w:lvl w:ilvl="4" w:tplc="08090019" w:tentative="1">
+      <w:start w:val="1"/>
+      <w:numFmt w:val="lowerLetter"/>
+      <w:lvlText w:val="%5."/>
+      <w:lvlJc w:val="left"/>
+      <w:pPr>
+        <w:ind w:left="3960" w:hanging="360"/>
+      </w:pPr>
+    </w:lvl>
+    <w:lvl w:ilvl="5" w:tplc="0809001B" w:tentative="1">
+      <w:start w:val="1"/>
+      <w:numFmt w:val="lowerRoman"/>
+      <w:lvlText w:val="%6."/>
+      <w:lvlJc w:val="right"/>
+      <w:pPr>
+        <w:ind w:left="4680" w:hanging="180"/>
+      </w:pPr>
+    </w:lvl>
+    <w:lvl w:ilvl="6" w:tplc="0809000F" w:tentative="1">
+      <w:start w:val="1"/>
+      <w:numFmt w:val="decimal"/>
+      <w:lvlText w:val="%7."/>
+      <w:lvlJc w:val="left"/>
+      <w:pPr>
+        <w:ind w:left="5400" w:hanging="360"/>
+      </w:pPr>
+    </w:lvl>
+    <w:lvl w:ilvl="7" w:tplc="08090019" w:tentative="1">
+      <w:start w:val="1"/>
+      <w:numFmt w:val="lowerLetter"/>
+      <w:lvlText w:val="%8."/>
+      <w:lvlJc w:val="left"/>
+      <w:pPr>
+        <w:ind w:left="6120" w:hanging="360"/>
+      </w:pPr>
+    </w:lvl>
+    <w:lvl w:ilvl="8" w:tplc="0809001B" w:tentative="1">
+      <w:start w:val="1"/>
+      <w:numFmt w:val="lowerRoman"/>
+      <w:lvlText w:val="%9."/>
+      <w:lvlJc w:val="right"/>
+      <w:pPr>
+        <w:ind w:left="6840" w:hanging="180"/>
+      </w:pPr>
+    </w:lvl>
+  </w:abstractNum>
+  <w:abstractNum w:abstractNumId="3" w15:restartNumberingAfterBreak="0">
     <w:nsid w:val="093323C5"/>
     <w:multiLevelType w:val="hybridMultilevel"/>
     <w:tmpl w:val="257C4AB8"/>
@@ -4448,7 +5093,897 @@
       </w:pPr>
     </w:lvl>
   </w:abstractNum>
-  <w:abstractNum w:abstractNumId="1" w15:restartNumberingAfterBreak="0">
+  <w:abstractNum w:abstractNumId="4" w15:restartNumberingAfterBreak="0">
+    <w:nsid w:val="0E365E95"/>
+    <w:multiLevelType w:val="hybridMultilevel"/>
+    <w:tmpl w:val="C1461E34"/>
+    <w:lvl w:ilvl="0" w:tplc="0809000F">
+      <w:start w:val="1"/>
+      <w:numFmt w:val="decimal"/>
+      <w:lvlText w:val="%1."/>
+      <w:lvlJc w:val="left"/>
+      <w:pPr>
+        <w:ind w:left="720" w:hanging="360"/>
+      </w:pPr>
+      <w:rPr>
+        <w:rFonts w:hint="default"/>
+      </w:rPr>
+    </w:lvl>
+    <w:lvl w:ilvl="1" w:tplc="08090019" w:tentative="1">
+      <w:start w:val="1"/>
+      <w:numFmt w:val="lowerLetter"/>
+      <w:lvlText w:val="%2."/>
+      <w:lvlJc w:val="left"/>
+      <w:pPr>
+        <w:ind w:left="1440" w:hanging="360"/>
+      </w:pPr>
+    </w:lvl>
+    <w:lvl w:ilvl="2" w:tplc="0809001B" w:tentative="1">
+      <w:start w:val="1"/>
+      <w:numFmt w:val="lowerRoman"/>
+      <w:lvlText w:val="%3."/>
+      <w:lvlJc w:val="right"/>
+      <w:pPr>
+        <w:ind w:left="2160" w:hanging="180"/>
+      </w:pPr>
+    </w:lvl>
+    <w:lvl w:ilvl="3" w:tplc="0809000F" w:tentative="1">
+      <w:start w:val="1"/>
+      <w:numFmt w:val="decimal"/>
+      <w:lvlText w:val="%4."/>
+      <w:lvlJc w:val="left"/>
+      <w:pPr>
+        <w:ind w:left="2880" w:hanging="360"/>
+      </w:pPr>
+    </w:lvl>
+    <w:lvl w:ilvl="4" w:tplc="08090019" w:tentative="1">
+      <w:start w:val="1"/>
+      <w:numFmt w:val="lowerLetter"/>
+      <w:lvlText w:val="%5."/>
+      <w:lvlJc w:val="left"/>
+      <w:pPr>
+        <w:ind w:left="3600" w:hanging="360"/>
+      </w:pPr>
+    </w:lvl>
+    <w:lvl w:ilvl="5" w:tplc="0809001B" w:tentative="1">
+      <w:start w:val="1"/>
+      <w:numFmt w:val="lowerRoman"/>
+      <w:lvlText w:val="%6."/>
+      <w:lvlJc w:val="right"/>
+      <w:pPr>
+        <w:ind w:left="4320" w:hanging="180"/>
+      </w:pPr>
+    </w:lvl>
+    <w:lvl w:ilvl="6" w:tplc="0809000F" w:tentative="1">
+      <w:start w:val="1"/>
+      <w:numFmt w:val="decimal"/>
+      <w:lvlText w:val="%7."/>
+      <w:lvlJc w:val="left"/>
+      <w:pPr>
+        <w:ind w:left="5040" w:hanging="360"/>
+      </w:pPr>
+    </w:lvl>
+    <w:lvl w:ilvl="7" w:tplc="08090019" w:tentative="1">
+      <w:start w:val="1"/>
+      <w:numFmt w:val="lowerLetter"/>
+      <w:lvlText w:val="%8."/>
+      <w:lvlJc w:val="left"/>
+      <w:pPr>
+        <w:ind w:left="5760" w:hanging="360"/>
+      </w:pPr>
+    </w:lvl>
+    <w:lvl w:ilvl="8" w:tplc="0809001B" w:tentative="1">
+      <w:start w:val="1"/>
+      <w:numFmt w:val="lowerRoman"/>
+      <w:lvlText w:val="%9."/>
+      <w:lvlJc w:val="right"/>
+      <w:pPr>
+        <w:ind w:left="6480" w:hanging="180"/>
+      </w:pPr>
+    </w:lvl>
+  </w:abstractNum>
+  <w:abstractNum w:abstractNumId="5" w15:restartNumberingAfterBreak="0">
+    <w:nsid w:val="0FB95478"/>
+    <w:multiLevelType w:val="hybridMultilevel"/>
+    <w:tmpl w:val="D24427B0"/>
+    <w:lvl w:ilvl="0" w:tplc="0809000F">
+      <w:start w:val="1"/>
+      <w:numFmt w:val="decimal"/>
+      <w:lvlText w:val="%1."/>
+      <w:lvlJc w:val="left"/>
+      <w:pPr>
+        <w:ind w:left="720" w:hanging="360"/>
+      </w:pPr>
+      <w:rPr>
+        <w:rFonts w:hint="default"/>
+      </w:rPr>
+    </w:lvl>
+    <w:lvl w:ilvl="1" w:tplc="08090019" w:tentative="1">
+      <w:start w:val="1"/>
+      <w:numFmt w:val="lowerLetter"/>
+      <w:lvlText w:val="%2."/>
+      <w:lvlJc w:val="left"/>
+      <w:pPr>
+        <w:ind w:left="1440" w:hanging="360"/>
+      </w:pPr>
+    </w:lvl>
+    <w:lvl w:ilvl="2" w:tplc="0809001B" w:tentative="1">
+      <w:start w:val="1"/>
+      <w:numFmt w:val="lowerRoman"/>
+      <w:lvlText w:val="%3."/>
+      <w:lvlJc w:val="right"/>
+      <w:pPr>
+        <w:ind w:left="2160" w:hanging="180"/>
+      </w:pPr>
+    </w:lvl>
+    <w:lvl w:ilvl="3" w:tplc="0809000F" w:tentative="1">
+      <w:start w:val="1"/>
+      <w:numFmt w:val="decimal"/>
+      <w:lvlText w:val="%4."/>
+      <w:lvlJc w:val="left"/>
+      <w:pPr>
+        <w:ind w:left="2880" w:hanging="360"/>
+      </w:pPr>
+    </w:lvl>
+    <w:lvl w:ilvl="4" w:tplc="08090019" w:tentative="1">
+      <w:start w:val="1"/>
+      <w:numFmt w:val="lowerLetter"/>
+      <w:lvlText w:val="%5."/>
+      <w:lvlJc w:val="left"/>
+      <w:pPr>
+        <w:ind w:left="3600" w:hanging="360"/>
+      </w:pPr>
+    </w:lvl>
+    <w:lvl w:ilvl="5" w:tplc="0809001B" w:tentative="1">
+      <w:start w:val="1"/>
+      <w:numFmt w:val="lowerRoman"/>
+      <w:lvlText w:val="%6."/>
+      <w:lvlJc w:val="right"/>
+      <w:pPr>
+        <w:ind w:left="4320" w:hanging="180"/>
+      </w:pPr>
+    </w:lvl>
+    <w:lvl w:ilvl="6" w:tplc="0809000F" w:tentative="1">
+      <w:start w:val="1"/>
+      <w:numFmt w:val="decimal"/>
+      <w:lvlText w:val="%7."/>
+      <w:lvlJc w:val="left"/>
+      <w:pPr>
+        <w:ind w:left="5040" w:hanging="360"/>
+      </w:pPr>
+    </w:lvl>
+    <w:lvl w:ilvl="7" w:tplc="08090019" w:tentative="1">
+      <w:start w:val="1"/>
+      <w:numFmt w:val="lowerLetter"/>
+      <w:lvlText w:val="%8."/>
+      <w:lvlJc w:val="left"/>
+      <w:pPr>
+        <w:ind w:left="5760" w:hanging="360"/>
+      </w:pPr>
+    </w:lvl>
+    <w:lvl w:ilvl="8" w:tplc="0809001B" w:tentative="1">
+      <w:start w:val="1"/>
+      <w:numFmt w:val="lowerRoman"/>
+      <w:lvlText w:val="%9."/>
+      <w:lvlJc w:val="right"/>
+      <w:pPr>
+        <w:ind w:left="6480" w:hanging="180"/>
+      </w:pPr>
+    </w:lvl>
+  </w:abstractNum>
+  <w:abstractNum w:abstractNumId="6" w15:restartNumberingAfterBreak="0">
+    <w:nsid w:val="13013AAD"/>
+    <w:multiLevelType w:val="hybridMultilevel"/>
+    <w:tmpl w:val="9EC45704"/>
+    <w:lvl w:ilvl="0" w:tplc="0809000F">
+      <w:start w:val="1"/>
+      <w:numFmt w:val="decimal"/>
+      <w:lvlText w:val="%1."/>
+      <w:lvlJc w:val="left"/>
+      <w:pPr>
+        <w:ind w:left="720" w:hanging="360"/>
+      </w:pPr>
+      <w:rPr>
+        <w:rFonts w:hint="default"/>
+      </w:rPr>
+    </w:lvl>
+    <w:lvl w:ilvl="1" w:tplc="08090019" w:tentative="1">
+      <w:start w:val="1"/>
+      <w:numFmt w:val="lowerLetter"/>
+      <w:lvlText w:val="%2."/>
+      <w:lvlJc w:val="left"/>
+      <w:pPr>
+        <w:ind w:left="1440" w:hanging="360"/>
+      </w:pPr>
+    </w:lvl>
+    <w:lvl w:ilvl="2" w:tplc="0809001B" w:tentative="1">
+      <w:start w:val="1"/>
+      <w:numFmt w:val="lowerRoman"/>
+      <w:lvlText w:val="%3."/>
+      <w:lvlJc w:val="right"/>
+      <w:pPr>
+        <w:ind w:left="2160" w:hanging="180"/>
+      </w:pPr>
+    </w:lvl>
+    <w:lvl w:ilvl="3" w:tplc="0809000F" w:tentative="1">
+      <w:start w:val="1"/>
+      <w:numFmt w:val="decimal"/>
+      <w:lvlText w:val="%4."/>
+      <w:lvlJc w:val="left"/>
+      <w:pPr>
+        <w:ind w:left="2880" w:hanging="360"/>
+      </w:pPr>
+    </w:lvl>
+    <w:lvl w:ilvl="4" w:tplc="08090019" w:tentative="1">
+      <w:start w:val="1"/>
+      <w:numFmt w:val="lowerLetter"/>
+      <w:lvlText w:val="%5."/>
+      <w:lvlJc w:val="left"/>
+      <w:pPr>
+        <w:ind w:left="3600" w:hanging="360"/>
+      </w:pPr>
+    </w:lvl>
+    <w:lvl w:ilvl="5" w:tplc="0809001B" w:tentative="1">
+      <w:start w:val="1"/>
+      <w:numFmt w:val="lowerRoman"/>
+      <w:lvlText w:val="%6."/>
+      <w:lvlJc w:val="right"/>
+      <w:pPr>
+        <w:ind w:left="4320" w:hanging="180"/>
+      </w:pPr>
+    </w:lvl>
+    <w:lvl w:ilvl="6" w:tplc="0809000F" w:tentative="1">
+      <w:start w:val="1"/>
+      <w:numFmt w:val="decimal"/>
+      <w:lvlText w:val="%7."/>
+      <w:lvlJc w:val="left"/>
+      <w:pPr>
+        <w:ind w:left="5040" w:hanging="360"/>
+      </w:pPr>
+    </w:lvl>
+    <w:lvl w:ilvl="7" w:tplc="08090019" w:tentative="1">
+      <w:start w:val="1"/>
+      <w:numFmt w:val="lowerLetter"/>
+      <w:lvlText w:val="%8."/>
+      <w:lvlJc w:val="left"/>
+      <w:pPr>
+        <w:ind w:left="5760" w:hanging="360"/>
+      </w:pPr>
+    </w:lvl>
+    <w:lvl w:ilvl="8" w:tplc="0809001B" w:tentative="1">
+      <w:start w:val="1"/>
+      <w:numFmt w:val="lowerRoman"/>
+      <w:lvlText w:val="%9."/>
+      <w:lvlJc w:val="right"/>
+      <w:pPr>
+        <w:ind w:left="6480" w:hanging="180"/>
+      </w:pPr>
+    </w:lvl>
+  </w:abstractNum>
+  <w:abstractNum w:abstractNumId="7" w15:restartNumberingAfterBreak="0">
+    <w:nsid w:val="14A3647E"/>
+    <w:multiLevelType w:val="hybridMultilevel"/>
+    <w:tmpl w:val="8E249A64"/>
+    <w:lvl w:ilvl="0" w:tplc="0809000F">
+      <w:start w:val="1"/>
+      <w:numFmt w:val="decimal"/>
+      <w:lvlText w:val="%1."/>
+      <w:lvlJc w:val="left"/>
+      <w:pPr>
+        <w:ind w:left="720" w:hanging="360"/>
+      </w:pPr>
+      <w:rPr>
+        <w:rFonts w:hint="default"/>
+      </w:rPr>
+    </w:lvl>
+    <w:lvl w:ilvl="1" w:tplc="08090019" w:tentative="1">
+      <w:start w:val="1"/>
+      <w:numFmt w:val="lowerLetter"/>
+      <w:lvlText w:val="%2."/>
+      <w:lvlJc w:val="left"/>
+      <w:pPr>
+        <w:ind w:left="1440" w:hanging="360"/>
+      </w:pPr>
+    </w:lvl>
+    <w:lvl w:ilvl="2" w:tplc="0809001B" w:tentative="1">
+      <w:start w:val="1"/>
+      <w:numFmt w:val="lowerRoman"/>
+      <w:lvlText w:val="%3."/>
+      <w:lvlJc w:val="right"/>
+      <w:pPr>
+        <w:ind w:left="2160" w:hanging="180"/>
+      </w:pPr>
+    </w:lvl>
+    <w:lvl w:ilvl="3" w:tplc="0809000F" w:tentative="1">
+      <w:start w:val="1"/>
+      <w:numFmt w:val="decimal"/>
+      <w:lvlText w:val="%4."/>
+      <w:lvlJc w:val="left"/>
+      <w:pPr>
+        <w:ind w:left="2880" w:hanging="360"/>
+      </w:pPr>
+    </w:lvl>
+    <w:lvl w:ilvl="4" w:tplc="08090019" w:tentative="1">
+      <w:start w:val="1"/>
+      <w:numFmt w:val="lowerLetter"/>
+      <w:lvlText w:val="%5."/>
+      <w:lvlJc w:val="left"/>
+      <w:pPr>
+        <w:ind w:left="3600" w:hanging="360"/>
+      </w:pPr>
+    </w:lvl>
+    <w:lvl w:ilvl="5" w:tplc="0809001B" w:tentative="1">
+      <w:start w:val="1"/>
+      <w:numFmt w:val="lowerRoman"/>
+      <w:lvlText w:val="%6."/>
+      <w:lvlJc w:val="right"/>
+      <w:pPr>
+        <w:ind w:left="4320" w:hanging="180"/>
+      </w:pPr>
+    </w:lvl>
+    <w:lvl w:ilvl="6" w:tplc="0809000F" w:tentative="1">
+      <w:start w:val="1"/>
+      <w:numFmt w:val="decimal"/>
+      <w:lvlText w:val="%7."/>
+      <w:lvlJc w:val="left"/>
+      <w:pPr>
+        <w:ind w:left="5040" w:hanging="360"/>
+      </w:pPr>
+    </w:lvl>
+    <w:lvl w:ilvl="7" w:tplc="08090019" w:tentative="1">
+      <w:start w:val="1"/>
+      <w:numFmt w:val="lowerLetter"/>
+      <w:lvlText w:val="%8."/>
+      <w:lvlJc w:val="left"/>
+      <w:pPr>
+        <w:ind w:left="5760" w:hanging="360"/>
+      </w:pPr>
+    </w:lvl>
+    <w:lvl w:ilvl="8" w:tplc="0809001B" w:tentative="1">
+      <w:start w:val="1"/>
+      <w:numFmt w:val="lowerRoman"/>
+      <w:lvlText w:val="%9."/>
+      <w:lvlJc w:val="right"/>
+      <w:pPr>
+        <w:ind w:left="6480" w:hanging="180"/>
+      </w:pPr>
+    </w:lvl>
+  </w:abstractNum>
+  <w:abstractNum w:abstractNumId="8" w15:restartNumberingAfterBreak="0">
+    <w:nsid w:val="17A71010"/>
+    <w:multiLevelType w:val="hybridMultilevel"/>
+    <w:tmpl w:val="2E3C1A14"/>
+    <w:lvl w:ilvl="0" w:tplc="0809000F">
+      <w:start w:val="1"/>
+      <w:numFmt w:val="decimal"/>
+      <w:lvlText w:val="%1."/>
+      <w:lvlJc w:val="left"/>
+      <w:pPr>
+        <w:ind w:left="720" w:hanging="360"/>
+      </w:pPr>
+      <w:rPr>
+        <w:rFonts w:hint="default"/>
+      </w:rPr>
+    </w:lvl>
+    <w:lvl w:ilvl="1" w:tplc="08090019" w:tentative="1">
+      <w:start w:val="1"/>
+      <w:numFmt w:val="lowerLetter"/>
+      <w:lvlText w:val="%2."/>
+      <w:lvlJc w:val="left"/>
+      <w:pPr>
+        <w:ind w:left="1440" w:hanging="360"/>
+      </w:pPr>
+    </w:lvl>
+    <w:lvl w:ilvl="2" w:tplc="0809001B" w:tentative="1">
+      <w:start w:val="1"/>
+      <w:numFmt w:val="lowerRoman"/>
+      <w:lvlText w:val="%3."/>
+      <w:lvlJc w:val="right"/>
+      <w:pPr>
+        <w:ind w:left="2160" w:hanging="180"/>
+      </w:pPr>
+    </w:lvl>
+    <w:lvl w:ilvl="3" w:tplc="0809000F" w:tentative="1">
+      <w:start w:val="1"/>
+      <w:numFmt w:val="decimal"/>
+      <w:lvlText w:val="%4."/>
+      <w:lvlJc w:val="left"/>
+      <w:pPr>
+        <w:ind w:left="2880" w:hanging="360"/>
+      </w:pPr>
+    </w:lvl>
+    <w:lvl w:ilvl="4" w:tplc="08090019" w:tentative="1">
+      <w:start w:val="1"/>
+      <w:numFmt w:val="lowerLetter"/>
+      <w:lvlText w:val="%5."/>
+      <w:lvlJc w:val="left"/>
+      <w:pPr>
+        <w:ind w:left="3600" w:hanging="360"/>
+      </w:pPr>
+    </w:lvl>
+    <w:lvl w:ilvl="5" w:tplc="0809001B" w:tentative="1">
+      <w:start w:val="1"/>
+      <w:numFmt w:val="lowerRoman"/>
+      <w:lvlText w:val="%6."/>
+      <w:lvlJc w:val="right"/>
+      <w:pPr>
+        <w:ind w:left="4320" w:hanging="180"/>
+      </w:pPr>
+    </w:lvl>
+    <w:lvl w:ilvl="6" w:tplc="0809000F" w:tentative="1">
+      <w:start w:val="1"/>
+      <w:numFmt w:val="decimal"/>
+      <w:lvlText w:val="%7."/>
+      <w:lvlJc w:val="left"/>
+      <w:pPr>
+        <w:ind w:left="5040" w:hanging="360"/>
+      </w:pPr>
+    </w:lvl>
+    <w:lvl w:ilvl="7" w:tplc="08090019" w:tentative="1">
+      <w:start w:val="1"/>
+      <w:numFmt w:val="lowerLetter"/>
+      <w:lvlText w:val="%8."/>
+      <w:lvlJc w:val="left"/>
+      <w:pPr>
+        <w:ind w:left="5760" w:hanging="360"/>
+      </w:pPr>
+    </w:lvl>
+    <w:lvl w:ilvl="8" w:tplc="0809001B" w:tentative="1">
+      <w:start w:val="1"/>
+      <w:numFmt w:val="lowerRoman"/>
+      <w:lvlText w:val="%9."/>
+      <w:lvlJc w:val="right"/>
+      <w:pPr>
+        <w:ind w:left="6480" w:hanging="180"/>
+      </w:pPr>
+    </w:lvl>
+  </w:abstractNum>
+  <w:abstractNum w:abstractNumId="9" w15:restartNumberingAfterBreak="0">
+    <w:nsid w:val="207A2E5A"/>
+    <w:multiLevelType w:val="hybridMultilevel"/>
+    <w:tmpl w:val="FDFA22D4"/>
+    <w:lvl w:ilvl="0" w:tplc="0809000F">
+      <w:start w:val="1"/>
+      <w:numFmt w:val="decimal"/>
+      <w:lvlText w:val="%1."/>
+      <w:lvlJc w:val="left"/>
+      <w:pPr>
+        <w:ind w:left="720" w:hanging="360"/>
+      </w:pPr>
+      <w:rPr>
+        <w:rFonts w:hint="default"/>
+      </w:rPr>
+    </w:lvl>
+    <w:lvl w:ilvl="1" w:tplc="08090019" w:tentative="1">
+      <w:start w:val="1"/>
+      <w:numFmt w:val="lowerLetter"/>
+      <w:lvlText w:val="%2."/>
+      <w:lvlJc w:val="left"/>
+      <w:pPr>
+        <w:ind w:left="1440" w:hanging="360"/>
+      </w:pPr>
+    </w:lvl>
+    <w:lvl w:ilvl="2" w:tplc="0809001B" w:tentative="1">
+      <w:start w:val="1"/>
+      <w:numFmt w:val="lowerRoman"/>
+      <w:lvlText w:val="%3."/>
+      <w:lvlJc w:val="right"/>
+      <w:pPr>
+        <w:ind w:left="2160" w:hanging="180"/>
+      </w:pPr>
+    </w:lvl>
+    <w:lvl w:ilvl="3" w:tplc="0809000F" w:tentative="1">
+      <w:start w:val="1"/>
+      <w:numFmt w:val="decimal"/>
+      <w:lvlText w:val="%4."/>
+      <w:lvlJc w:val="left"/>
+      <w:pPr>
+        <w:ind w:left="2880" w:hanging="360"/>
+      </w:pPr>
+    </w:lvl>
+    <w:lvl w:ilvl="4" w:tplc="08090019" w:tentative="1">
+      <w:start w:val="1"/>
+      <w:numFmt w:val="lowerLetter"/>
+      <w:lvlText w:val="%5."/>
+      <w:lvlJc w:val="left"/>
+      <w:pPr>
+        <w:ind w:left="3600" w:hanging="360"/>
+      </w:pPr>
+    </w:lvl>
+    <w:lvl w:ilvl="5" w:tplc="0809001B" w:tentative="1">
+      <w:start w:val="1"/>
+      <w:numFmt w:val="lowerRoman"/>
+      <w:lvlText w:val="%6."/>
+      <w:lvlJc w:val="right"/>
+      <w:pPr>
+        <w:ind w:left="4320" w:hanging="180"/>
+      </w:pPr>
+    </w:lvl>
+    <w:lvl w:ilvl="6" w:tplc="0809000F" w:tentative="1">
+      <w:start w:val="1"/>
+      <w:numFmt w:val="decimal"/>
+      <w:lvlText w:val="%7."/>
+      <w:lvlJc w:val="left"/>
+      <w:pPr>
+        <w:ind w:left="5040" w:hanging="360"/>
+      </w:pPr>
+    </w:lvl>
+    <w:lvl w:ilvl="7" w:tplc="08090019" w:tentative="1">
+      <w:start w:val="1"/>
+      <w:numFmt w:val="lowerLetter"/>
+      <w:lvlText w:val="%8."/>
+      <w:lvlJc w:val="left"/>
+      <w:pPr>
+        <w:ind w:left="5760" w:hanging="360"/>
+      </w:pPr>
+    </w:lvl>
+    <w:lvl w:ilvl="8" w:tplc="0809001B" w:tentative="1">
+      <w:start w:val="1"/>
+      <w:numFmt w:val="lowerRoman"/>
+      <w:lvlText w:val="%9."/>
+      <w:lvlJc w:val="right"/>
+      <w:pPr>
+        <w:ind w:left="6480" w:hanging="180"/>
+      </w:pPr>
+    </w:lvl>
+  </w:abstractNum>
+  <w:abstractNum w:abstractNumId="10" w15:restartNumberingAfterBreak="0">
+    <w:nsid w:val="2E825AE8"/>
+    <w:multiLevelType w:val="hybridMultilevel"/>
+    <w:tmpl w:val="336641F6"/>
+    <w:lvl w:ilvl="0" w:tplc="0809000F">
+      <w:start w:val="1"/>
+      <w:numFmt w:val="decimal"/>
+      <w:lvlText w:val="%1."/>
+      <w:lvlJc w:val="left"/>
+      <w:pPr>
+        <w:ind w:left="720" w:hanging="360"/>
+      </w:pPr>
+      <w:rPr>
+        <w:rFonts w:hint="default"/>
+      </w:rPr>
+    </w:lvl>
+    <w:lvl w:ilvl="1" w:tplc="08090019" w:tentative="1">
+      <w:start w:val="1"/>
+      <w:numFmt w:val="lowerLetter"/>
+      <w:lvlText w:val="%2."/>
+      <w:lvlJc w:val="left"/>
+      <w:pPr>
+        <w:ind w:left="1440" w:hanging="360"/>
+      </w:pPr>
+    </w:lvl>
+    <w:lvl w:ilvl="2" w:tplc="0809001B" w:tentative="1">
+      <w:start w:val="1"/>
+      <w:numFmt w:val="lowerRoman"/>
+      <w:lvlText w:val="%3."/>
+      <w:lvlJc w:val="right"/>
+      <w:pPr>
+        <w:ind w:left="2160" w:hanging="180"/>
+      </w:pPr>
+    </w:lvl>
+    <w:lvl w:ilvl="3" w:tplc="0809000F" w:tentative="1">
+      <w:start w:val="1"/>
+      <w:numFmt w:val="decimal"/>
+      <w:lvlText w:val="%4."/>
+      <w:lvlJc w:val="left"/>
+      <w:pPr>
+        <w:ind w:left="2880" w:hanging="360"/>
+      </w:pPr>
+    </w:lvl>
+    <w:lvl w:ilvl="4" w:tplc="08090019" w:tentative="1">
+      <w:start w:val="1"/>
+      <w:numFmt w:val="lowerLetter"/>
+      <w:lvlText w:val="%5."/>
+      <w:lvlJc w:val="left"/>
+      <w:pPr>
+        <w:ind w:left="3600" w:hanging="360"/>
+      </w:pPr>
+    </w:lvl>
+    <w:lvl w:ilvl="5" w:tplc="0809001B" w:tentative="1">
+      <w:start w:val="1"/>
+      <w:numFmt w:val="lowerRoman"/>
+      <w:lvlText w:val="%6."/>
+      <w:lvlJc w:val="right"/>
+      <w:pPr>
+        <w:ind w:left="4320" w:hanging="180"/>
+      </w:pPr>
+    </w:lvl>
+    <w:lvl w:ilvl="6" w:tplc="0809000F" w:tentative="1">
+      <w:start w:val="1"/>
+      <w:numFmt w:val="decimal"/>
+      <w:lvlText w:val="%7."/>
+      <w:lvlJc w:val="left"/>
+      <w:pPr>
+        <w:ind w:left="5040" w:hanging="360"/>
+      </w:pPr>
+    </w:lvl>
+    <w:lvl w:ilvl="7" w:tplc="08090019" w:tentative="1">
+      <w:start w:val="1"/>
+      <w:numFmt w:val="lowerLetter"/>
+      <w:lvlText w:val="%8."/>
+      <w:lvlJc w:val="left"/>
+      <w:pPr>
+        <w:ind w:left="5760" w:hanging="360"/>
+      </w:pPr>
+    </w:lvl>
+    <w:lvl w:ilvl="8" w:tplc="0809001B" w:tentative="1">
+      <w:start w:val="1"/>
+      <w:numFmt w:val="lowerRoman"/>
+      <w:lvlText w:val="%9."/>
+      <w:lvlJc w:val="right"/>
+      <w:pPr>
+        <w:ind w:left="6480" w:hanging="180"/>
+      </w:pPr>
+    </w:lvl>
+  </w:abstractNum>
+  <w:abstractNum w:abstractNumId="11" w15:restartNumberingAfterBreak="0">
+    <w:nsid w:val="304870A8"/>
+    <w:multiLevelType w:val="hybridMultilevel"/>
+    <w:tmpl w:val="B2260690"/>
+    <w:lvl w:ilvl="0" w:tplc="0809000F">
+      <w:start w:val="1"/>
+      <w:numFmt w:val="decimal"/>
+      <w:lvlText w:val="%1."/>
+      <w:lvlJc w:val="left"/>
+      <w:pPr>
+        <w:ind w:left="720" w:hanging="360"/>
+      </w:pPr>
+      <w:rPr>
+        <w:rFonts w:hint="default"/>
+      </w:rPr>
+    </w:lvl>
+    <w:lvl w:ilvl="1" w:tplc="08090019" w:tentative="1">
+      <w:start w:val="1"/>
+      <w:numFmt w:val="lowerLetter"/>
+      <w:lvlText w:val="%2."/>
+      <w:lvlJc w:val="left"/>
+      <w:pPr>
+        <w:ind w:left="1440" w:hanging="360"/>
+      </w:pPr>
+    </w:lvl>
+    <w:lvl w:ilvl="2" w:tplc="0809001B" w:tentative="1">
+      <w:start w:val="1"/>
+      <w:numFmt w:val="lowerRoman"/>
+      <w:lvlText w:val="%3."/>
+      <w:lvlJc w:val="right"/>
+      <w:pPr>
+        <w:ind w:left="2160" w:hanging="180"/>
+      </w:pPr>
+    </w:lvl>
+    <w:lvl w:ilvl="3" w:tplc="0809000F" w:tentative="1">
+      <w:start w:val="1"/>
+      <w:numFmt w:val="decimal"/>
+      <w:lvlText w:val="%4."/>
+      <w:lvlJc w:val="left"/>
+      <w:pPr>
+        <w:ind w:left="2880" w:hanging="360"/>
+      </w:pPr>
+    </w:lvl>
+    <w:lvl w:ilvl="4" w:tplc="08090019" w:tentative="1">
+      <w:start w:val="1"/>
+      <w:numFmt w:val="lowerLetter"/>
+      <w:lvlText w:val="%5."/>
+      <w:lvlJc w:val="left"/>
+      <w:pPr>
+        <w:ind w:left="3600" w:hanging="360"/>
+      </w:pPr>
+    </w:lvl>
+    <w:lvl w:ilvl="5" w:tplc="0809001B" w:tentative="1">
+      <w:start w:val="1"/>
+      <w:numFmt w:val="lowerRoman"/>
+      <w:lvlText w:val="%6."/>
+      <w:lvlJc w:val="right"/>
+      <w:pPr>
+        <w:ind w:left="4320" w:hanging="180"/>
+      </w:pPr>
+    </w:lvl>
+    <w:lvl w:ilvl="6" w:tplc="0809000F" w:tentative="1">
+      <w:start w:val="1"/>
+      <w:numFmt w:val="decimal"/>
+      <w:lvlText w:val="%7."/>
+      <w:lvlJc w:val="left"/>
+      <w:pPr>
+        <w:ind w:left="5040" w:hanging="360"/>
+      </w:pPr>
+    </w:lvl>
+    <w:lvl w:ilvl="7" w:tplc="08090019" w:tentative="1">
+      <w:start w:val="1"/>
+      <w:numFmt w:val="lowerLetter"/>
+      <w:lvlText w:val="%8."/>
+      <w:lvlJc w:val="left"/>
+      <w:pPr>
+        <w:ind w:left="5760" w:hanging="360"/>
+      </w:pPr>
+    </w:lvl>
+    <w:lvl w:ilvl="8" w:tplc="0809001B" w:tentative="1">
+      <w:start w:val="1"/>
+      <w:numFmt w:val="lowerRoman"/>
+      <w:lvlText w:val="%9."/>
+      <w:lvlJc w:val="right"/>
+      <w:pPr>
+        <w:ind w:left="6480" w:hanging="180"/>
+      </w:pPr>
+    </w:lvl>
+  </w:abstractNum>
+  <w:abstractNum w:abstractNumId="12" w15:restartNumberingAfterBreak="0">
+    <w:nsid w:val="313D3853"/>
+    <w:multiLevelType w:val="hybridMultilevel"/>
+    <w:tmpl w:val="B4605980"/>
+    <w:lvl w:ilvl="0" w:tplc="0809000F">
+      <w:start w:val="1"/>
+      <w:numFmt w:val="decimal"/>
+      <w:lvlText w:val="%1."/>
+      <w:lvlJc w:val="left"/>
+      <w:pPr>
+        <w:ind w:left="720" w:hanging="360"/>
+      </w:pPr>
+      <w:rPr>
+        <w:rFonts w:hint="default"/>
+      </w:rPr>
+    </w:lvl>
+    <w:lvl w:ilvl="1" w:tplc="08090019" w:tentative="1">
+      <w:start w:val="1"/>
+      <w:numFmt w:val="lowerLetter"/>
+      <w:lvlText w:val="%2."/>
+      <w:lvlJc w:val="left"/>
+      <w:pPr>
+        <w:ind w:left="1440" w:hanging="360"/>
+      </w:pPr>
+    </w:lvl>
+    <w:lvl w:ilvl="2" w:tplc="0809001B" w:tentative="1">
+      <w:start w:val="1"/>
+      <w:numFmt w:val="lowerRoman"/>
+      <w:lvlText w:val="%3."/>
+      <w:lvlJc w:val="right"/>
+      <w:pPr>
+        <w:ind w:left="2160" w:hanging="180"/>
+      </w:pPr>
+    </w:lvl>
+    <w:lvl w:ilvl="3" w:tplc="0809000F" w:tentative="1">
+      <w:start w:val="1"/>
+      <w:numFmt w:val="decimal"/>
+      <w:lvlText w:val="%4."/>
+      <w:lvlJc w:val="left"/>
+      <w:pPr>
+        <w:ind w:left="2880" w:hanging="360"/>
+      </w:pPr>
+    </w:lvl>
+    <w:lvl w:ilvl="4" w:tplc="08090019" w:tentative="1">
+      <w:start w:val="1"/>
+      <w:numFmt w:val="lowerLetter"/>
+      <w:lvlText w:val="%5."/>
+      <w:lvlJc w:val="left"/>
+      <w:pPr>
+        <w:ind w:left="3600" w:hanging="360"/>
+      </w:pPr>
+    </w:lvl>
+    <w:lvl w:ilvl="5" w:tplc="0809001B" w:tentative="1">
+      <w:start w:val="1"/>
+      <w:numFmt w:val="lowerRoman"/>
+      <w:lvlText w:val="%6."/>
+      <w:lvlJc w:val="right"/>
+      <w:pPr>
+        <w:ind w:left="4320" w:hanging="180"/>
+      </w:pPr>
+    </w:lvl>
+    <w:lvl w:ilvl="6" w:tplc="0809000F" w:tentative="1">
+      <w:start w:val="1"/>
+      <w:numFmt w:val="decimal"/>
+      <w:lvlText w:val="%7."/>
+      <w:lvlJc w:val="left"/>
+      <w:pPr>
+        <w:ind w:left="5040" w:hanging="360"/>
+      </w:pPr>
+    </w:lvl>
+    <w:lvl w:ilvl="7" w:tplc="08090019" w:tentative="1">
+      <w:start w:val="1"/>
+      <w:numFmt w:val="lowerLetter"/>
+      <w:lvlText w:val="%8."/>
+      <w:lvlJc w:val="left"/>
+      <w:pPr>
+        <w:ind w:left="5760" w:hanging="360"/>
+      </w:pPr>
+    </w:lvl>
+    <w:lvl w:ilvl="8" w:tplc="0809001B" w:tentative="1">
+      <w:start w:val="1"/>
+      <w:numFmt w:val="lowerRoman"/>
+      <w:lvlText w:val="%9."/>
+      <w:lvlJc w:val="right"/>
+      <w:pPr>
+        <w:ind w:left="6480" w:hanging="180"/>
+      </w:pPr>
+    </w:lvl>
+  </w:abstractNum>
+  <w:abstractNum w:abstractNumId="13" w15:restartNumberingAfterBreak="0">
+    <w:nsid w:val="3F7A72FE"/>
+    <w:multiLevelType w:val="hybridMultilevel"/>
+    <w:tmpl w:val="DC60C808"/>
+    <w:lvl w:ilvl="0" w:tplc="0809000F">
+      <w:start w:val="1"/>
+      <w:numFmt w:val="decimal"/>
+      <w:lvlText w:val="%1."/>
+      <w:lvlJc w:val="left"/>
+      <w:pPr>
+        <w:ind w:left="720" w:hanging="360"/>
+      </w:pPr>
+      <w:rPr>
+        <w:rFonts w:hint="default"/>
+      </w:rPr>
+    </w:lvl>
+    <w:lvl w:ilvl="1" w:tplc="08090019" w:tentative="1">
+      <w:start w:val="1"/>
+      <w:numFmt w:val="lowerLetter"/>
+      <w:lvlText w:val="%2."/>
+      <w:lvlJc w:val="left"/>
+      <w:pPr>
+        <w:ind w:left="1440" w:hanging="360"/>
+      </w:pPr>
+    </w:lvl>
+    <w:lvl w:ilvl="2" w:tplc="0809001B" w:tentative="1">
+      <w:start w:val="1"/>
+      <w:numFmt w:val="lowerRoman"/>
+      <w:lvlText w:val="%3."/>
+      <w:lvlJc w:val="right"/>
+      <w:pPr>
+        <w:ind w:left="2160" w:hanging="180"/>
+      </w:pPr>
+    </w:lvl>
+    <w:lvl w:ilvl="3" w:tplc="0809000F" w:tentative="1">
+      <w:start w:val="1"/>
+      <w:numFmt w:val="decimal"/>
+      <w:lvlText w:val="%4."/>
+      <w:lvlJc w:val="left"/>
+      <w:pPr>
+        <w:ind w:left="2880" w:hanging="360"/>
+      </w:pPr>
+    </w:lvl>
+    <w:lvl w:ilvl="4" w:tplc="08090019" w:tentative="1">
+      <w:start w:val="1"/>
+      <w:numFmt w:val="lowerLetter"/>
+      <w:lvlText w:val="%5."/>
+      <w:lvlJc w:val="left"/>
+      <w:pPr>
+        <w:ind w:left="3600" w:hanging="360"/>
+      </w:pPr>
+    </w:lvl>
+    <w:lvl w:ilvl="5" w:tplc="0809001B" w:tentative="1">
+      <w:start w:val="1"/>
+      <w:numFmt w:val="lowerRoman"/>
+      <w:lvlText w:val="%6."/>
+      <w:lvlJc w:val="right"/>
+      <w:pPr>
+        <w:ind w:left="4320" w:hanging="180"/>
+      </w:pPr>
+    </w:lvl>
+    <w:lvl w:ilvl="6" w:tplc="0809000F" w:tentative="1">
+      <w:start w:val="1"/>
+      <w:numFmt w:val="decimal"/>
+      <w:lvlText w:val="%7."/>
+      <w:lvlJc w:val="left"/>
+      <w:pPr>
+        <w:ind w:left="5040" w:hanging="360"/>
+      </w:pPr>
+    </w:lvl>
+    <w:lvl w:ilvl="7" w:tplc="08090019" w:tentative="1">
+      <w:start w:val="1"/>
+      <w:numFmt w:val="lowerLetter"/>
+      <w:lvlText w:val="%8."/>
+      <w:lvlJc w:val="left"/>
+      <w:pPr>
+        <w:ind w:left="5760" w:hanging="360"/>
+      </w:pPr>
+    </w:lvl>
+    <w:lvl w:ilvl="8" w:tplc="0809001B" w:tentative="1">
+      <w:start w:val="1"/>
+      <w:numFmt w:val="lowerRoman"/>
+      <w:lvlText w:val="%9."/>
+      <w:lvlJc w:val="right"/>
+      <w:pPr>
+        <w:ind w:left="6480" w:hanging="180"/>
+      </w:pPr>
+    </w:lvl>
+  </w:abstractNum>
+  <w:abstractNum w:abstractNumId="14" w15:restartNumberingAfterBreak="0">
     <w:nsid w:val="54D069FF"/>
     <w:multiLevelType w:val="hybridMultilevel"/>
     <w:tmpl w:val="8F7CFBF4"/>
@@ -4537,11 +6072,323 @@
       </w:pPr>
     </w:lvl>
   </w:abstractNum>
+  <w:abstractNum w:abstractNumId="15" w15:restartNumberingAfterBreak="0">
+    <w:nsid w:val="5A14781E"/>
+    <w:multiLevelType w:val="hybridMultilevel"/>
+    <w:tmpl w:val="843A0AD8"/>
+    <w:lvl w:ilvl="0" w:tplc="0809000F">
+      <w:start w:val="1"/>
+      <w:numFmt w:val="decimal"/>
+      <w:lvlText w:val="%1."/>
+      <w:lvlJc w:val="left"/>
+      <w:pPr>
+        <w:ind w:left="720" w:hanging="360"/>
+      </w:pPr>
+      <w:rPr>
+        <w:rFonts w:hint="default"/>
+      </w:rPr>
+    </w:lvl>
+    <w:lvl w:ilvl="1" w:tplc="08090019" w:tentative="1">
+      <w:start w:val="1"/>
+      <w:numFmt w:val="lowerLetter"/>
+      <w:lvlText w:val="%2."/>
+      <w:lvlJc w:val="left"/>
+      <w:pPr>
+        <w:ind w:left="1440" w:hanging="360"/>
+      </w:pPr>
+    </w:lvl>
+    <w:lvl w:ilvl="2" w:tplc="0809001B" w:tentative="1">
+      <w:start w:val="1"/>
+      <w:numFmt w:val="lowerRoman"/>
+      <w:lvlText w:val="%3."/>
+      <w:lvlJc w:val="right"/>
+      <w:pPr>
+        <w:ind w:left="2160" w:hanging="180"/>
+      </w:pPr>
+    </w:lvl>
+    <w:lvl w:ilvl="3" w:tplc="0809000F" w:tentative="1">
+      <w:start w:val="1"/>
+      <w:numFmt w:val="decimal"/>
+      <w:lvlText w:val="%4."/>
+      <w:lvlJc w:val="left"/>
+      <w:pPr>
+        <w:ind w:left="2880" w:hanging="360"/>
+      </w:pPr>
+    </w:lvl>
+    <w:lvl w:ilvl="4" w:tplc="08090019" w:tentative="1">
+      <w:start w:val="1"/>
+      <w:numFmt w:val="lowerLetter"/>
+      <w:lvlText w:val="%5."/>
+      <w:lvlJc w:val="left"/>
+      <w:pPr>
+        <w:ind w:left="3600" w:hanging="360"/>
+      </w:pPr>
+    </w:lvl>
+    <w:lvl w:ilvl="5" w:tplc="0809001B" w:tentative="1">
+      <w:start w:val="1"/>
+      <w:numFmt w:val="lowerRoman"/>
+      <w:lvlText w:val="%6."/>
+      <w:lvlJc w:val="right"/>
+      <w:pPr>
+        <w:ind w:left="4320" w:hanging="180"/>
+      </w:pPr>
+    </w:lvl>
+    <w:lvl w:ilvl="6" w:tplc="0809000F" w:tentative="1">
+      <w:start w:val="1"/>
+      <w:numFmt w:val="decimal"/>
+      <w:lvlText w:val="%7."/>
+      <w:lvlJc w:val="left"/>
+      <w:pPr>
+        <w:ind w:left="5040" w:hanging="360"/>
+      </w:pPr>
+    </w:lvl>
+    <w:lvl w:ilvl="7" w:tplc="08090019" w:tentative="1">
+      <w:start w:val="1"/>
+      <w:numFmt w:val="lowerLetter"/>
+      <w:lvlText w:val="%8."/>
+      <w:lvlJc w:val="left"/>
+      <w:pPr>
+        <w:ind w:left="5760" w:hanging="360"/>
+      </w:pPr>
+    </w:lvl>
+    <w:lvl w:ilvl="8" w:tplc="0809001B" w:tentative="1">
+      <w:start w:val="1"/>
+      <w:numFmt w:val="lowerRoman"/>
+      <w:lvlText w:val="%9."/>
+      <w:lvlJc w:val="right"/>
+      <w:pPr>
+        <w:ind w:left="6480" w:hanging="180"/>
+      </w:pPr>
+    </w:lvl>
+  </w:abstractNum>
+  <w:abstractNum w:abstractNumId="16" w15:restartNumberingAfterBreak="0">
+    <w:nsid w:val="5CF87179"/>
+    <w:multiLevelType w:val="hybridMultilevel"/>
+    <w:tmpl w:val="82E037D4"/>
+    <w:lvl w:ilvl="0" w:tplc="0809000F">
+      <w:start w:val="1"/>
+      <w:numFmt w:val="decimal"/>
+      <w:lvlText w:val="%1."/>
+      <w:lvlJc w:val="left"/>
+      <w:pPr>
+        <w:ind w:left="720" w:hanging="360"/>
+      </w:pPr>
+      <w:rPr>
+        <w:rFonts w:hint="default"/>
+      </w:rPr>
+    </w:lvl>
+    <w:lvl w:ilvl="1" w:tplc="08090019" w:tentative="1">
+      <w:start w:val="1"/>
+      <w:numFmt w:val="lowerLetter"/>
+      <w:lvlText w:val="%2."/>
+      <w:lvlJc w:val="left"/>
+      <w:pPr>
+        <w:ind w:left="1440" w:hanging="360"/>
+      </w:pPr>
+    </w:lvl>
+    <w:lvl w:ilvl="2" w:tplc="0809001B" w:tentative="1">
+      <w:start w:val="1"/>
+      <w:numFmt w:val="lowerRoman"/>
+      <w:lvlText w:val="%3."/>
+      <w:lvlJc w:val="right"/>
+      <w:pPr>
+        <w:ind w:left="2160" w:hanging="180"/>
+      </w:pPr>
+    </w:lvl>
+    <w:lvl w:ilvl="3" w:tplc="0809000F" w:tentative="1">
+      <w:start w:val="1"/>
+      <w:numFmt w:val="decimal"/>
+      <w:lvlText w:val="%4."/>
+      <w:lvlJc w:val="left"/>
+      <w:pPr>
+        <w:ind w:left="2880" w:hanging="360"/>
+      </w:pPr>
+    </w:lvl>
+    <w:lvl w:ilvl="4" w:tplc="08090019" w:tentative="1">
+      <w:start w:val="1"/>
+      <w:numFmt w:val="lowerLetter"/>
+      <w:lvlText w:val="%5."/>
+      <w:lvlJc w:val="left"/>
+      <w:pPr>
+        <w:ind w:left="3600" w:hanging="360"/>
+      </w:pPr>
+    </w:lvl>
+    <w:lvl w:ilvl="5" w:tplc="0809001B" w:tentative="1">
+      <w:start w:val="1"/>
+      <w:numFmt w:val="lowerRoman"/>
+      <w:lvlText w:val="%6."/>
+      <w:lvlJc w:val="right"/>
+      <w:pPr>
+        <w:ind w:left="4320" w:hanging="180"/>
+      </w:pPr>
+    </w:lvl>
+    <w:lvl w:ilvl="6" w:tplc="0809000F" w:tentative="1">
+      <w:start w:val="1"/>
+      <w:numFmt w:val="decimal"/>
+      <w:lvlText w:val="%7."/>
+      <w:lvlJc w:val="left"/>
+      <w:pPr>
+        <w:ind w:left="5040" w:hanging="360"/>
+      </w:pPr>
+    </w:lvl>
+    <w:lvl w:ilvl="7" w:tplc="08090019" w:tentative="1">
+      <w:start w:val="1"/>
+      <w:numFmt w:val="lowerLetter"/>
+      <w:lvlText w:val="%8."/>
+      <w:lvlJc w:val="left"/>
+      <w:pPr>
+        <w:ind w:left="5760" w:hanging="360"/>
+      </w:pPr>
+    </w:lvl>
+    <w:lvl w:ilvl="8" w:tplc="0809001B" w:tentative="1">
+      <w:start w:val="1"/>
+      <w:numFmt w:val="lowerRoman"/>
+      <w:lvlText w:val="%9."/>
+      <w:lvlJc w:val="right"/>
+      <w:pPr>
+        <w:ind w:left="6480" w:hanging="180"/>
+      </w:pPr>
+    </w:lvl>
+  </w:abstractNum>
+  <w:abstractNum w:abstractNumId="17" w15:restartNumberingAfterBreak="0">
+    <w:nsid w:val="7C8A167F"/>
+    <w:multiLevelType w:val="hybridMultilevel"/>
+    <w:tmpl w:val="952AE442"/>
+    <w:lvl w:ilvl="0" w:tplc="0809000F">
+      <w:start w:val="1"/>
+      <w:numFmt w:val="decimal"/>
+      <w:lvlText w:val="%1."/>
+      <w:lvlJc w:val="left"/>
+      <w:pPr>
+        <w:ind w:left="3600" w:hanging="360"/>
+      </w:pPr>
+    </w:lvl>
+    <w:lvl w:ilvl="1" w:tplc="08090019" w:tentative="1">
+      <w:start w:val="1"/>
+      <w:numFmt w:val="lowerLetter"/>
+      <w:lvlText w:val="%2."/>
+      <w:lvlJc w:val="left"/>
+      <w:pPr>
+        <w:ind w:left="4320" w:hanging="360"/>
+      </w:pPr>
+    </w:lvl>
+    <w:lvl w:ilvl="2" w:tplc="0809001B" w:tentative="1">
+      <w:start w:val="1"/>
+      <w:numFmt w:val="lowerRoman"/>
+      <w:lvlText w:val="%3."/>
+      <w:lvlJc w:val="right"/>
+      <w:pPr>
+        <w:ind w:left="5040" w:hanging="180"/>
+      </w:pPr>
+    </w:lvl>
+    <w:lvl w:ilvl="3" w:tplc="0809000F" w:tentative="1">
+      <w:start w:val="1"/>
+      <w:numFmt w:val="decimal"/>
+      <w:lvlText w:val="%4."/>
+      <w:lvlJc w:val="left"/>
+      <w:pPr>
+        <w:ind w:left="5760" w:hanging="360"/>
+      </w:pPr>
+    </w:lvl>
+    <w:lvl w:ilvl="4" w:tplc="08090019" w:tentative="1">
+      <w:start w:val="1"/>
+      <w:numFmt w:val="lowerLetter"/>
+      <w:lvlText w:val="%5."/>
+      <w:lvlJc w:val="left"/>
+      <w:pPr>
+        <w:ind w:left="6480" w:hanging="360"/>
+      </w:pPr>
+    </w:lvl>
+    <w:lvl w:ilvl="5" w:tplc="0809001B" w:tentative="1">
+      <w:start w:val="1"/>
+      <w:numFmt w:val="lowerRoman"/>
+      <w:lvlText w:val="%6."/>
+      <w:lvlJc w:val="right"/>
+      <w:pPr>
+        <w:ind w:left="7200" w:hanging="180"/>
+      </w:pPr>
+    </w:lvl>
+    <w:lvl w:ilvl="6" w:tplc="0809000F" w:tentative="1">
+      <w:start w:val="1"/>
+      <w:numFmt w:val="decimal"/>
+      <w:lvlText w:val="%7."/>
+      <w:lvlJc w:val="left"/>
+      <w:pPr>
+        <w:ind w:left="7920" w:hanging="360"/>
+      </w:pPr>
+    </w:lvl>
+    <w:lvl w:ilvl="7" w:tplc="08090019" w:tentative="1">
+      <w:start w:val="1"/>
+      <w:numFmt w:val="lowerLetter"/>
+      <w:lvlText w:val="%8."/>
+      <w:lvlJc w:val="left"/>
+      <w:pPr>
+        <w:ind w:left="8640" w:hanging="360"/>
+      </w:pPr>
+    </w:lvl>
+    <w:lvl w:ilvl="8" w:tplc="0809001B" w:tentative="1">
+      <w:start w:val="1"/>
+      <w:numFmt w:val="lowerRoman"/>
+      <w:lvlText w:val="%9."/>
+      <w:lvlJc w:val="right"/>
+      <w:pPr>
+        <w:ind w:left="9360" w:hanging="180"/>
+      </w:pPr>
+    </w:lvl>
+  </w:abstractNum>
   <w:num w:numId="1">
+    <w:abstractNumId w:val="3"/>
+  </w:num>
+  <w:num w:numId="2">
+    <w:abstractNumId w:val="14"/>
+  </w:num>
+  <w:num w:numId="3">
+    <w:abstractNumId w:val="1"/>
+  </w:num>
+  <w:num w:numId="4">
+    <w:abstractNumId w:val="9"/>
+  </w:num>
+  <w:num w:numId="5">
+    <w:abstractNumId w:val="13"/>
+  </w:num>
+  <w:num w:numId="6">
+    <w:abstractNumId w:val="15"/>
+  </w:num>
+  <w:num w:numId="7">
+    <w:abstractNumId w:val="6"/>
+  </w:num>
+  <w:num w:numId="8">
+    <w:abstractNumId w:val="11"/>
+  </w:num>
+  <w:num w:numId="9">
+    <w:abstractNumId w:val="17"/>
+  </w:num>
+  <w:num w:numId="10">
+    <w:abstractNumId w:val="7"/>
+  </w:num>
+  <w:num w:numId="11">
+    <w:abstractNumId w:val="2"/>
+  </w:num>
+  <w:num w:numId="12">
+    <w:abstractNumId w:val="10"/>
+  </w:num>
+  <w:num w:numId="13">
+    <w:abstractNumId w:val="5"/>
+  </w:num>
+  <w:num w:numId="14">
     <w:abstractNumId w:val="0"/>
   </w:num>
-  <w:num w:numId="2">
-    <w:abstractNumId w:val="1"/>
+  <w:num w:numId="15">
+    <w:abstractNumId w:val="12"/>
+  </w:num>
+  <w:num w:numId="16">
+    <w:abstractNumId w:val="16"/>
+  </w:num>
+  <w:num w:numId="17">
+    <w:abstractNumId w:val="4"/>
+  </w:num>
+  <w:num w:numId="18">
+    <w:abstractNumId w:val="8"/>
   </w:num>
 </w:numbering>
 </file>

</xml_diff>